<commit_message>
sorry i messed up
</commit_message>
<xml_diff>
--- a/docs/RF devco.vg .docx
+++ b/docs/RF devco.vg .docx
@@ -177,7 +177,7 @@
               </wp:inline>
             </w:drawing>
           </mc:Choice>
-          <mc:Fallback xmlns:dgm="http://schemas.openxmlformats.org/drawingml/2006/diagram" xmlns:lc="http://schemas.openxmlformats.org/drawingml/2006/lockedCanvas" xmlns:c="http://schemas.openxmlformats.org/drawingml/2006/chart" xmlns:pic="http://schemas.openxmlformats.org/drawingml/2006/picture" xmlns:a="http://schemas.openxmlformats.org/drawingml/2006/main" xmlns:sl="http://schemas.openxmlformats.org/schemaLibrary/2006/main">
+          <mc:Fallback xmlns:sl="http://schemas.openxmlformats.org/schemaLibrary/2006/main" xmlns:a="http://schemas.openxmlformats.org/drawingml/2006/main" xmlns:pic="http://schemas.openxmlformats.org/drawingml/2006/picture" xmlns:c="http://schemas.openxmlformats.org/drawingml/2006/chart" xmlns:lc="http://schemas.openxmlformats.org/drawingml/2006/lockedCanvas" xmlns:dgm="http://schemas.openxmlformats.org/drawingml/2006/diagram">
             <w:drawing>
               <wp:inline distB="114300" distT="114300" distL="114300" distR="114300">
                 <wp:extent cx="1505857" cy="190500"/>
@@ -844,7 +844,7 @@
                 <w:sz w:val="24"/>
                 <w:szCs w:val="24"/>
               </w:rPr>
-              <w:t>empresario</w:t>
+              <w:t>negocio</w:t>
             </w:r>
           </w:p>
         </w:tc>
@@ -924,7 +924,7 @@
                 <w:sz w:val="24"/>
                 <w:szCs w:val="24"/>
               </w:rPr>
-              <w:t>empresario</w:t>
+              <w:t>negocio</w:t>
             </w:r>
             <w:r>
               <w:rPr>
@@ -1081,7 +1081,7 @@
                 <w:sz w:val="24"/>
                 <w:szCs w:val="24"/>
               </w:rPr>
-              <w:t>nacimiento</w:t>
+              <w:t>establecimiento</w:t>
             </w:r>
           </w:p>
           <w:p>
@@ -1321,7 +1321,15 @@
                 <w:sz w:val="24"/>
                 <w:szCs w:val="24"/>
               </w:rPr>
-              <w:t>R.F. 2. Modificar información del empresario</w:t>
+              <w:t xml:space="preserve">R.F. 2. Modificar información del </w:t>
+            </w:r>
+            <w:r>
+              <w:rPr>
+                <w:b/>
+                <w:sz w:val="24"/>
+                <w:szCs w:val="24"/>
+              </w:rPr>
+              <w:t>negocio</w:t>
             </w:r>
           </w:p>
         </w:tc>
@@ -1394,7 +1402,21 @@
                 <w:sz w:val="24"/>
                 <w:szCs w:val="24"/>
               </w:rPr>
-              <w:t>El software deberá ser capaz de modificar la información del empresario.</w:t>
+              <w:t xml:space="preserve">El software deberá ser capaz de modificar la información del </w:t>
+            </w:r>
+            <w:r>
+              <w:rPr>
+                <w:sz w:val="24"/>
+                <w:szCs w:val="24"/>
+              </w:rPr>
+              <w:t>negocio</w:t>
+            </w:r>
+            <w:r>
+              <w:rPr>
+                <w:sz w:val="24"/>
+                <w:szCs w:val="24"/>
+              </w:rPr>
+              <w:t>.</w:t>
             </w:r>
           </w:p>
         </w:tc>
@@ -1473,13 +1495,6 @@
                 <w:szCs w:val="24"/>
               </w:rPr>
             </w:pPr>
-            <w:r>
-              <w:rPr>
-                <w:sz w:val="24"/>
-                <w:szCs w:val="24"/>
-              </w:rPr>
-              <w:t>-Identificación del empleado</w:t>
-            </w:r>
           </w:p>
         </w:tc>
       </w:tr>
@@ -7939,31 +7954,7 @@
                 <w:sz w:val="24"/>
                 <w:szCs w:val="24"/>
               </w:rPr>
-              <w:t xml:space="preserve">R.F. </w:t>
-            </w:r>
-            <w:r>
-              <w:rPr>
-                <w:b/>
-                <w:sz w:val="24"/>
-                <w:szCs w:val="24"/>
-              </w:rPr>
-              <w:t>18</w:t>
-            </w:r>
-            <w:r>
-              <w:rPr>
-                <w:b/>
-                <w:sz w:val="24"/>
-                <w:szCs w:val="24"/>
-              </w:rPr>
-              <w:t xml:space="preserve">. Registrar </w:t>
-            </w:r>
-            <w:r>
-              <w:rPr>
-                <w:b/>
-                <w:sz w:val="24"/>
-                <w:szCs w:val="24"/>
-              </w:rPr>
-              <w:t>cliente</w:t>
+              <w:t>R.F. 18. Registrar cliente</w:t>
             </w:r>
           </w:p>
         </w:tc>
@@ -8036,21 +8027,7 @@
                 <w:sz w:val="24"/>
                 <w:szCs w:val="24"/>
               </w:rPr>
-              <w:t xml:space="preserve">El software deberá permitir registrar un </w:t>
-            </w:r>
-            <w:r>
-              <w:rPr>
-                <w:sz w:val="24"/>
-                <w:szCs w:val="24"/>
-              </w:rPr>
-              <w:t>cliente</w:t>
-            </w:r>
-            <w:r>
-              <w:rPr>
-                <w:sz w:val="24"/>
-                <w:szCs w:val="24"/>
-              </w:rPr>
-              <w:t xml:space="preserve"> con sus debidas características</w:t>
+              <w:t>El software deberá permitir registrar un cliente con sus debidas características</w:t>
             </w:r>
           </w:p>
         </w:tc>
@@ -8157,8 +8134,6 @@
               </w:rPr>
               <w:t>Apellido</w:t>
             </w:r>
-            <w:bookmarkStart w:id="0" w:name="_GoBack"/>
-            <w:bookmarkEnd w:id="0"/>
           </w:p>
           <w:p>
             <w:pPr>
@@ -8321,21 +8296,7 @@
                 <w:sz w:val="24"/>
                 <w:szCs w:val="24"/>
               </w:rPr>
-              <w:t>Cliente</w:t>
-            </w:r>
-            <w:r>
-              <w:rPr>
-                <w:sz w:val="24"/>
-                <w:szCs w:val="24"/>
-              </w:rPr>
-              <w:t xml:space="preserve"> registrad</w:t>
-            </w:r>
-            <w:r>
-              <w:rPr>
-                <w:sz w:val="24"/>
-                <w:szCs w:val="24"/>
-              </w:rPr>
-              <w:t>o</w:t>
+              <w:t>Cliente registrado</w:t>
             </w:r>
           </w:p>
         </w:tc>
@@ -8438,39 +8399,7 @@
                 <w:sz w:val="24"/>
                 <w:szCs w:val="24"/>
               </w:rPr>
-              <w:t>R.F. 1</w:t>
-            </w:r>
-            <w:r>
-              <w:rPr>
-                <w:b/>
-                <w:sz w:val="24"/>
-                <w:szCs w:val="24"/>
-              </w:rPr>
-              <w:t>9</w:t>
-            </w:r>
-            <w:r>
-              <w:rPr>
-                <w:b/>
-                <w:sz w:val="24"/>
-                <w:szCs w:val="24"/>
-              </w:rPr>
-              <w:t xml:space="preserve">. </w:t>
-            </w:r>
-            <w:r>
-              <w:rPr>
-                <w:b/>
-                <w:sz w:val="24"/>
-                <w:szCs w:val="24"/>
-              </w:rPr>
-              <w:t>Modificar</w:t>
-            </w:r>
-            <w:r>
-              <w:rPr>
-                <w:b/>
-                <w:sz w:val="24"/>
-                <w:szCs w:val="24"/>
-              </w:rPr>
-              <w:t xml:space="preserve"> cliente</w:t>
+              <w:t>R.F. 19. Modificar cliente</w:t>
             </w:r>
           </w:p>
         </w:tc>
@@ -8543,14 +8472,7 @@
                 <w:sz w:val="24"/>
                 <w:szCs w:val="24"/>
               </w:rPr>
-              <w:t xml:space="preserve">El software deberá poder modificar las características de algún </w:t>
-            </w:r>
-            <w:r>
-              <w:rPr>
-                <w:sz w:val="24"/>
-                <w:szCs w:val="24"/>
-              </w:rPr>
-              <w:t>cliente</w:t>
+              <w:t>El software deberá poder modificar las características de algún cliente</w:t>
             </w:r>
           </w:p>
         </w:tc>
@@ -8802,14 +8724,7 @@
                 <w:sz w:val="24"/>
                 <w:szCs w:val="24"/>
               </w:rPr>
-              <w:t xml:space="preserve">Cliente </w:t>
-            </w:r>
-            <w:r>
-              <w:rPr>
-                <w:sz w:val="24"/>
-                <w:szCs w:val="24"/>
-              </w:rPr>
-              <w:t>modificado</w:t>
+              <w:t>Cliente modificado</w:t>
             </w:r>
           </w:p>
         </w:tc>
@@ -8912,47 +8827,7 @@
                 <w:sz w:val="24"/>
                 <w:szCs w:val="24"/>
               </w:rPr>
-              <w:t>R.F. 1</w:t>
-            </w:r>
-            <w:r>
-              <w:rPr>
-                <w:b/>
-                <w:sz w:val="24"/>
-                <w:szCs w:val="24"/>
-              </w:rPr>
-              <w:t>9</w:t>
-            </w:r>
-            <w:r>
-              <w:rPr>
-                <w:b/>
-                <w:sz w:val="24"/>
-                <w:szCs w:val="24"/>
-              </w:rPr>
-              <w:t xml:space="preserve">. </w:t>
-            </w:r>
-            <w:r>
-              <w:rPr>
-                <w:b/>
-                <w:sz w:val="24"/>
-                <w:szCs w:val="24"/>
-              </w:rPr>
-              <w:t>Eliminar</w:t>
-            </w:r>
-            <w:r>
-              <w:rPr>
-                <w:b/>
-                <w:sz w:val="24"/>
-                <w:szCs w:val="24"/>
-              </w:rPr>
-              <w:t xml:space="preserve"> </w:t>
-            </w:r>
-            <w:r>
-              <w:rPr>
-                <w:b/>
-                <w:sz w:val="24"/>
-                <w:szCs w:val="24"/>
-              </w:rPr>
-              <w:t>cliente</w:t>
+              <w:t>R.F. 19. Eliminar cliente</w:t>
             </w:r>
           </w:p>
         </w:tc>
@@ -9025,14 +8900,7 @@
                 <w:sz w:val="24"/>
                 <w:szCs w:val="24"/>
               </w:rPr>
-              <w:t xml:space="preserve">El software deberá poder eliminar un </w:t>
-            </w:r>
-            <w:r>
-              <w:rPr>
-                <w:sz w:val="24"/>
-                <w:szCs w:val="24"/>
-              </w:rPr>
-              <w:t>cliente según su ID</w:t>
+              <w:t>El software deberá poder eliminar un cliente según su ID</w:t>
             </w:r>
           </w:p>
         </w:tc>
@@ -9116,14 +8984,7 @@
                 <w:sz w:val="24"/>
                 <w:szCs w:val="24"/>
               </w:rPr>
-              <w:t>-</w:t>
-            </w:r>
-            <w:r>
-              <w:rPr>
-                <w:sz w:val="24"/>
-                <w:szCs w:val="24"/>
-              </w:rPr>
-              <w:t>ID</w:t>
+              <w:t>-ID</w:t>
             </w:r>
           </w:p>
         </w:tc>
@@ -9207,21 +9068,7 @@
                 <w:sz w:val="24"/>
                 <w:szCs w:val="24"/>
               </w:rPr>
-              <w:t>Cliente</w:t>
-            </w:r>
-            <w:r>
-              <w:rPr>
-                <w:sz w:val="24"/>
-                <w:szCs w:val="24"/>
-              </w:rPr>
-              <w:t xml:space="preserve"> </w:t>
-            </w:r>
-            <w:r>
-              <w:rPr>
-                <w:sz w:val="24"/>
-                <w:szCs w:val="24"/>
-              </w:rPr>
-              <w:t>eliminado</w:t>
+              <w:t>Cliente eliminado</w:t>
             </w:r>
           </w:p>
         </w:tc>
@@ -10715,667 +10562,6 @@
         <w:ind w:left="720"/>
       </w:pPr>
     </w:p>
-    <w:tbl>
-      <w:tblPr>
-        <w:tblStyle w:val="aa"/>
-        <w:tblW w:w="9030" w:type="dxa"/>
-        <w:tblInd w:w="0" w:type="dxa"/>
-        <w:tblBorders>
-          <w:top w:val="single" w:sz="6" w:space="0" w:color="000000"/>
-          <w:left w:val="single" w:sz="6" w:space="0" w:color="000000"/>
-          <w:bottom w:val="single" w:sz="6" w:space="0" w:color="000000"/>
-          <w:right w:val="single" w:sz="6" w:space="0" w:color="000000"/>
-          <w:insideH w:val="single" w:sz="6" w:space="0" w:color="000000"/>
-          <w:insideV w:val="single" w:sz="6" w:space="0" w:color="000000"/>
-        </w:tblBorders>
-        <w:tblLayout w:type="fixed"/>
-        <w:tblLook w:val="0600" w:firstRow="0" w:lastRow="0" w:firstColumn="0" w:lastColumn="0" w:noHBand="1" w:noVBand="1"/>
-      </w:tblPr>
-      <w:tblGrid>
-        <w:gridCol w:w="1792"/>
-        <w:gridCol w:w="7238"/>
-      </w:tblGrid>
-      <w:tr>
-        <w:trPr>
-          <w:trHeight w:val="580"/>
-        </w:trPr>
-        <w:tc>
-          <w:tcPr>
-            <w:tcW w:w="1792" w:type="dxa"/>
-            <w:tcBorders>
-              <w:top w:val="single" w:sz="8" w:space="0" w:color="000000"/>
-              <w:left w:val="single" w:sz="8" w:space="0" w:color="000000"/>
-              <w:bottom w:val="single" w:sz="8" w:space="0" w:color="000000"/>
-              <w:right w:val="single" w:sz="8" w:space="0" w:color="000000"/>
-            </w:tcBorders>
-            <w:shd w:val="clear" w:color="auto" w:fill="F3F3F3"/>
-            <w:tcMar>
-              <w:top w:w="100" w:type="dxa"/>
-              <w:left w:w="100" w:type="dxa"/>
-              <w:bottom w:w="100" w:type="dxa"/>
-              <w:right w:w="100" w:type="dxa"/>
-            </w:tcMar>
-          </w:tcPr>
-          <w:p>
-            <w:pPr>
-              <w:spacing w:after="100"/>
-              <w:ind w:left="720"/>
-              <w:rPr>
-                <w:b/>
-                <w:sz w:val="24"/>
-                <w:szCs w:val="24"/>
-              </w:rPr>
-            </w:pPr>
-            <w:r>
-              <w:rPr>
-                <w:b/>
-                <w:sz w:val="24"/>
-                <w:szCs w:val="24"/>
-              </w:rPr>
-              <w:t>Nombre</w:t>
-            </w:r>
-          </w:p>
-        </w:tc>
-        <w:tc>
-          <w:tcPr>
-            <w:tcW w:w="7237" w:type="dxa"/>
-            <w:tcBorders>
-              <w:top w:val="single" w:sz="8" w:space="0" w:color="000000"/>
-              <w:bottom w:val="single" w:sz="8" w:space="0" w:color="000000"/>
-              <w:right w:val="single" w:sz="8" w:space="0" w:color="000000"/>
-            </w:tcBorders>
-            <w:tcMar>
-              <w:top w:w="100" w:type="dxa"/>
-              <w:left w:w="100" w:type="dxa"/>
-              <w:bottom w:w="100" w:type="dxa"/>
-              <w:right w:w="100" w:type="dxa"/>
-            </w:tcMar>
-          </w:tcPr>
-          <w:p>
-            <w:pPr>
-              <w:spacing w:after="100"/>
-              <w:ind w:left="720"/>
-              <w:rPr>
-                <w:b/>
-                <w:sz w:val="24"/>
-                <w:szCs w:val="24"/>
-              </w:rPr>
-            </w:pPr>
-            <w:r>
-              <w:rPr>
-                <w:b/>
-                <w:sz w:val="24"/>
-                <w:szCs w:val="24"/>
-              </w:rPr>
-              <w:t>R.F. 12. Registrar suministro</w:t>
-            </w:r>
-          </w:p>
-        </w:tc>
-      </w:tr>
-      <w:tr>
-        <w:trPr>
-          <w:trHeight w:val="860"/>
-        </w:trPr>
-        <w:tc>
-          <w:tcPr>
-            <w:tcW w:w="1792" w:type="dxa"/>
-            <w:tcBorders>
-              <w:left w:val="single" w:sz="8" w:space="0" w:color="000000"/>
-              <w:bottom w:val="single" w:sz="8" w:space="0" w:color="000000"/>
-              <w:right w:val="single" w:sz="8" w:space="0" w:color="000000"/>
-            </w:tcBorders>
-            <w:shd w:val="clear" w:color="auto" w:fill="F3F3F3"/>
-            <w:tcMar>
-              <w:top w:w="100" w:type="dxa"/>
-              <w:left w:w="100" w:type="dxa"/>
-              <w:bottom w:w="100" w:type="dxa"/>
-              <w:right w:w="100" w:type="dxa"/>
-            </w:tcMar>
-          </w:tcPr>
-          <w:p>
-            <w:pPr>
-              <w:spacing w:after="100"/>
-              <w:ind w:left="720"/>
-              <w:rPr>
-                <w:b/>
-                <w:sz w:val="24"/>
-                <w:szCs w:val="24"/>
-              </w:rPr>
-            </w:pPr>
-            <w:r>
-              <w:rPr>
-                <w:b/>
-                <w:sz w:val="24"/>
-                <w:szCs w:val="24"/>
-              </w:rPr>
-              <w:t>Resumen</w:t>
-            </w:r>
-          </w:p>
-        </w:tc>
-        <w:tc>
-          <w:tcPr>
-            <w:tcW w:w="7237" w:type="dxa"/>
-            <w:tcBorders>
-              <w:bottom w:val="single" w:sz="8" w:space="0" w:color="000000"/>
-              <w:right w:val="single" w:sz="8" w:space="0" w:color="000000"/>
-            </w:tcBorders>
-            <w:tcMar>
-              <w:top w:w="100" w:type="dxa"/>
-              <w:left w:w="100" w:type="dxa"/>
-              <w:bottom w:w="100" w:type="dxa"/>
-              <w:right w:w="100" w:type="dxa"/>
-            </w:tcMar>
-          </w:tcPr>
-          <w:p>
-            <w:pPr>
-              <w:spacing w:after="100"/>
-              <w:ind w:left="720"/>
-              <w:rPr>
-                <w:sz w:val="24"/>
-                <w:szCs w:val="24"/>
-              </w:rPr>
-            </w:pPr>
-          </w:p>
-        </w:tc>
-      </w:tr>
-      <w:tr>
-        <w:trPr>
-          <w:trHeight w:val="580"/>
-        </w:trPr>
-        <w:tc>
-          <w:tcPr>
-            <w:tcW w:w="9029" w:type="dxa"/>
-            <w:gridSpan w:val="2"/>
-            <w:tcBorders>
-              <w:left w:val="single" w:sz="8" w:space="0" w:color="000000"/>
-              <w:bottom w:val="single" w:sz="8" w:space="0" w:color="000000"/>
-              <w:right w:val="single" w:sz="8" w:space="0" w:color="000000"/>
-            </w:tcBorders>
-            <w:shd w:val="clear" w:color="auto" w:fill="737373"/>
-            <w:tcMar>
-              <w:top w:w="100" w:type="dxa"/>
-              <w:left w:w="100" w:type="dxa"/>
-              <w:bottom w:w="100" w:type="dxa"/>
-              <w:right w:w="100" w:type="dxa"/>
-            </w:tcMar>
-          </w:tcPr>
-          <w:p>
-            <w:pPr>
-              <w:spacing w:after="100"/>
-              <w:ind w:left="720"/>
-              <w:rPr>
-                <w:b/>
-                <w:color w:val="FFFFFF"/>
-                <w:sz w:val="24"/>
-                <w:szCs w:val="24"/>
-              </w:rPr>
-            </w:pPr>
-            <w:r>
-              <w:rPr>
-                <w:b/>
-                <w:color w:val="FFFFFF"/>
-                <w:sz w:val="24"/>
-                <w:szCs w:val="24"/>
-              </w:rPr>
-              <w:t>Entradas</w:t>
-            </w:r>
-          </w:p>
-        </w:tc>
-      </w:tr>
-      <w:tr>
-        <w:trPr>
-          <w:trHeight w:val="580"/>
-        </w:trPr>
-        <w:tc>
-          <w:tcPr>
-            <w:tcW w:w="9029" w:type="dxa"/>
-            <w:gridSpan w:val="2"/>
-            <w:tcBorders>
-              <w:left w:val="single" w:sz="8" w:space="0" w:color="000000"/>
-              <w:bottom w:val="single" w:sz="8" w:space="0" w:color="000000"/>
-              <w:right w:val="single" w:sz="8" w:space="0" w:color="000000"/>
-            </w:tcBorders>
-            <w:shd w:val="clear" w:color="auto" w:fill="auto"/>
-            <w:tcMar>
-              <w:top w:w="100" w:type="dxa"/>
-              <w:left w:w="100" w:type="dxa"/>
-              <w:bottom w:w="100" w:type="dxa"/>
-              <w:right w:w="100" w:type="dxa"/>
-            </w:tcMar>
-          </w:tcPr>
-          <w:p>
-            <w:pPr>
-              <w:spacing w:after="100"/>
-              <w:ind w:left="720"/>
-              <w:rPr>
-                <w:sz w:val="24"/>
-                <w:szCs w:val="24"/>
-              </w:rPr>
-            </w:pPr>
-            <w:r>
-              <w:rPr>
-                <w:sz w:val="24"/>
-                <w:szCs w:val="24"/>
-              </w:rPr>
-              <w:t>-</w:t>
-            </w:r>
-          </w:p>
-        </w:tc>
-      </w:tr>
-      <w:tr>
-        <w:trPr>
-          <w:trHeight w:val="580"/>
-        </w:trPr>
-        <w:tc>
-          <w:tcPr>
-            <w:tcW w:w="9029" w:type="dxa"/>
-            <w:gridSpan w:val="2"/>
-            <w:tcBorders>
-              <w:left w:val="single" w:sz="8" w:space="0" w:color="000000"/>
-              <w:bottom w:val="single" w:sz="8" w:space="0" w:color="000000"/>
-              <w:right w:val="single" w:sz="8" w:space="0" w:color="000000"/>
-            </w:tcBorders>
-            <w:shd w:val="clear" w:color="auto" w:fill="737373"/>
-            <w:tcMar>
-              <w:top w:w="100" w:type="dxa"/>
-              <w:left w:w="100" w:type="dxa"/>
-              <w:bottom w:w="100" w:type="dxa"/>
-              <w:right w:w="100" w:type="dxa"/>
-            </w:tcMar>
-          </w:tcPr>
-          <w:p>
-            <w:pPr>
-              <w:spacing w:after="100"/>
-              <w:ind w:left="720"/>
-              <w:rPr>
-                <w:b/>
-                <w:color w:val="FFFFFF"/>
-                <w:sz w:val="24"/>
-                <w:szCs w:val="24"/>
-              </w:rPr>
-            </w:pPr>
-            <w:r>
-              <w:rPr>
-                <w:b/>
-                <w:color w:val="FFFFFF"/>
-                <w:sz w:val="24"/>
-                <w:szCs w:val="24"/>
-              </w:rPr>
-              <w:t>Resultados</w:t>
-            </w:r>
-          </w:p>
-        </w:tc>
-      </w:tr>
-      <w:tr>
-        <w:trPr>
-          <w:trHeight w:val="580"/>
-        </w:trPr>
-        <w:tc>
-          <w:tcPr>
-            <w:tcW w:w="9029" w:type="dxa"/>
-            <w:gridSpan w:val="2"/>
-            <w:tcBorders>
-              <w:left w:val="single" w:sz="8" w:space="0" w:color="000000"/>
-              <w:bottom w:val="single" w:sz="8" w:space="0" w:color="000000"/>
-              <w:right w:val="single" w:sz="8" w:space="0" w:color="000000"/>
-            </w:tcBorders>
-            <w:shd w:val="clear" w:color="auto" w:fill="auto"/>
-            <w:tcMar>
-              <w:top w:w="100" w:type="dxa"/>
-              <w:left w:w="100" w:type="dxa"/>
-              <w:bottom w:w="100" w:type="dxa"/>
-              <w:right w:w="100" w:type="dxa"/>
-            </w:tcMar>
-          </w:tcPr>
-          <w:p>
-            <w:pPr>
-              <w:spacing w:after="100"/>
-              <w:ind w:left="720"/>
-              <w:rPr>
-                <w:sz w:val="24"/>
-                <w:szCs w:val="24"/>
-              </w:rPr>
-            </w:pPr>
-          </w:p>
-        </w:tc>
-      </w:tr>
-    </w:tbl>
-    <w:p>
-      <w:pPr>
-        <w:ind w:left="720"/>
-      </w:pPr>
-    </w:p>
-    <w:p>
-      <w:pPr>
-        <w:ind w:left="720"/>
-      </w:pPr>
-    </w:p>
-    <w:tbl>
-      <w:tblPr>
-        <w:tblStyle w:val="ab"/>
-        <w:tblW w:w="9030" w:type="dxa"/>
-        <w:tblInd w:w="0" w:type="dxa"/>
-        <w:tblBorders>
-          <w:top w:val="single" w:sz="6" w:space="0" w:color="000000"/>
-          <w:left w:val="single" w:sz="6" w:space="0" w:color="000000"/>
-          <w:bottom w:val="single" w:sz="6" w:space="0" w:color="000000"/>
-          <w:right w:val="single" w:sz="6" w:space="0" w:color="000000"/>
-          <w:insideH w:val="single" w:sz="6" w:space="0" w:color="000000"/>
-          <w:insideV w:val="single" w:sz="6" w:space="0" w:color="000000"/>
-        </w:tblBorders>
-        <w:tblLayout w:type="fixed"/>
-        <w:tblLook w:val="0600" w:firstRow="0" w:lastRow="0" w:firstColumn="0" w:lastColumn="0" w:noHBand="1" w:noVBand="1"/>
-      </w:tblPr>
-      <w:tblGrid>
-        <w:gridCol w:w="1792"/>
-        <w:gridCol w:w="7238"/>
-      </w:tblGrid>
-      <w:tr>
-        <w:trPr>
-          <w:trHeight w:val="580"/>
-        </w:trPr>
-        <w:tc>
-          <w:tcPr>
-            <w:tcW w:w="1792" w:type="dxa"/>
-            <w:tcBorders>
-              <w:top w:val="single" w:sz="8" w:space="0" w:color="000000"/>
-              <w:left w:val="single" w:sz="8" w:space="0" w:color="000000"/>
-              <w:bottom w:val="single" w:sz="8" w:space="0" w:color="000000"/>
-              <w:right w:val="single" w:sz="8" w:space="0" w:color="000000"/>
-            </w:tcBorders>
-            <w:shd w:val="clear" w:color="auto" w:fill="F3F3F3"/>
-            <w:tcMar>
-              <w:top w:w="100" w:type="dxa"/>
-              <w:left w:w="100" w:type="dxa"/>
-              <w:bottom w:w="100" w:type="dxa"/>
-              <w:right w:w="100" w:type="dxa"/>
-            </w:tcMar>
-          </w:tcPr>
-          <w:p>
-            <w:pPr>
-              <w:spacing w:after="100"/>
-              <w:ind w:left="720"/>
-              <w:rPr>
-                <w:b/>
-                <w:sz w:val="24"/>
-                <w:szCs w:val="24"/>
-              </w:rPr>
-            </w:pPr>
-            <w:r>
-              <w:rPr>
-                <w:b/>
-                <w:sz w:val="24"/>
-                <w:szCs w:val="24"/>
-              </w:rPr>
-              <w:t>Nombre</w:t>
-            </w:r>
-          </w:p>
-        </w:tc>
-        <w:tc>
-          <w:tcPr>
-            <w:tcW w:w="7237" w:type="dxa"/>
-            <w:tcBorders>
-              <w:top w:val="single" w:sz="8" w:space="0" w:color="000000"/>
-              <w:bottom w:val="single" w:sz="8" w:space="0" w:color="000000"/>
-              <w:right w:val="single" w:sz="8" w:space="0" w:color="000000"/>
-            </w:tcBorders>
-            <w:tcMar>
-              <w:top w:w="100" w:type="dxa"/>
-              <w:left w:w="100" w:type="dxa"/>
-              <w:bottom w:w="100" w:type="dxa"/>
-              <w:right w:w="100" w:type="dxa"/>
-            </w:tcMar>
-          </w:tcPr>
-          <w:p>
-            <w:pPr>
-              <w:spacing w:after="100"/>
-              <w:ind w:left="720"/>
-              <w:rPr>
-                <w:b/>
-                <w:sz w:val="24"/>
-                <w:szCs w:val="24"/>
-              </w:rPr>
-            </w:pPr>
-            <w:r>
-              <w:rPr>
-                <w:b/>
-                <w:sz w:val="24"/>
-                <w:szCs w:val="24"/>
-              </w:rPr>
-              <w:t>R.F. 13. Registrar materia prima</w:t>
-            </w:r>
-          </w:p>
-        </w:tc>
-      </w:tr>
-      <w:tr>
-        <w:trPr>
-          <w:trHeight w:val="860"/>
-        </w:trPr>
-        <w:tc>
-          <w:tcPr>
-            <w:tcW w:w="1792" w:type="dxa"/>
-            <w:tcBorders>
-              <w:left w:val="single" w:sz="8" w:space="0" w:color="000000"/>
-              <w:bottom w:val="single" w:sz="8" w:space="0" w:color="000000"/>
-              <w:right w:val="single" w:sz="8" w:space="0" w:color="000000"/>
-            </w:tcBorders>
-            <w:shd w:val="clear" w:color="auto" w:fill="F3F3F3"/>
-            <w:tcMar>
-              <w:top w:w="100" w:type="dxa"/>
-              <w:left w:w="100" w:type="dxa"/>
-              <w:bottom w:w="100" w:type="dxa"/>
-              <w:right w:w="100" w:type="dxa"/>
-            </w:tcMar>
-          </w:tcPr>
-          <w:p>
-            <w:pPr>
-              <w:spacing w:after="100"/>
-              <w:ind w:left="720"/>
-              <w:rPr>
-                <w:b/>
-                <w:sz w:val="24"/>
-                <w:szCs w:val="24"/>
-              </w:rPr>
-            </w:pPr>
-            <w:r>
-              <w:rPr>
-                <w:b/>
-                <w:sz w:val="24"/>
-                <w:szCs w:val="24"/>
-              </w:rPr>
-              <w:t>Resumen</w:t>
-            </w:r>
-          </w:p>
-        </w:tc>
-        <w:tc>
-          <w:tcPr>
-            <w:tcW w:w="7237" w:type="dxa"/>
-            <w:tcBorders>
-              <w:bottom w:val="single" w:sz="8" w:space="0" w:color="000000"/>
-              <w:right w:val="single" w:sz="8" w:space="0" w:color="000000"/>
-            </w:tcBorders>
-            <w:tcMar>
-              <w:top w:w="100" w:type="dxa"/>
-              <w:left w:w="100" w:type="dxa"/>
-              <w:bottom w:w="100" w:type="dxa"/>
-              <w:right w:w="100" w:type="dxa"/>
-            </w:tcMar>
-          </w:tcPr>
-          <w:p>
-            <w:pPr>
-              <w:spacing w:after="100"/>
-              <w:ind w:left="720"/>
-              <w:rPr>
-                <w:sz w:val="24"/>
-                <w:szCs w:val="24"/>
-              </w:rPr>
-            </w:pPr>
-          </w:p>
-        </w:tc>
-      </w:tr>
-      <w:tr>
-        <w:trPr>
-          <w:trHeight w:val="580"/>
-        </w:trPr>
-        <w:tc>
-          <w:tcPr>
-            <w:tcW w:w="9029" w:type="dxa"/>
-            <w:gridSpan w:val="2"/>
-            <w:tcBorders>
-              <w:left w:val="single" w:sz="8" w:space="0" w:color="000000"/>
-              <w:bottom w:val="single" w:sz="8" w:space="0" w:color="000000"/>
-              <w:right w:val="single" w:sz="8" w:space="0" w:color="000000"/>
-            </w:tcBorders>
-            <w:shd w:val="clear" w:color="auto" w:fill="737373"/>
-            <w:tcMar>
-              <w:top w:w="100" w:type="dxa"/>
-              <w:left w:w="100" w:type="dxa"/>
-              <w:bottom w:w="100" w:type="dxa"/>
-              <w:right w:w="100" w:type="dxa"/>
-            </w:tcMar>
-          </w:tcPr>
-          <w:p>
-            <w:pPr>
-              <w:spacing w:after="100"/>
-              <w:ind w:left="720"/>
-              <w:rPr>
-                <w:b/>
-                <w:color w:val="FFFFFF"/>
-                <w:sz w:val="24"/>
-                <w:szCs w:val="24"/>
-              </w:rPr>
-            </w:pPr>
-            <w:r>
-              <w:rPr>
-                <w:b/>
-                <w:color w:val="FFFFFF"/>
-                <w:sz w:val="24"/>
-                <w:szCs w:val="24"/>
-              </w:rPr>
-              <w:t>Entradas</w:t>
-            </w:r>
-          </w:p>
-        </w:tc>
-      </w:tr>
-      <w:tr>
-        <w:trPr>
-          <w:trHeight w:val="580"/>
-        </w:trPr>
-        <w:tc>
-          <w:tcPr>
-            <w:tcW w:w="9029" w:type="dxa"/>
-            <w:gridSpan w:val="2"/>
-            <w:tcBorders>
-              <w:left w:val="single" w:sz="8" w:space="0" w:color="000000"/>
-              <w:bottom w:val="single" w:sz="8" w:space="0" w:color="000000"/>
-              <w:right w:val="single" w:sz="8" w:space="0" w:color="000000"/>
-            </w:tcBorders>
-            <w:shd w:val="clear" w:color="auto" w:fill="auto"/>
-            <w:tcMar>
-              <w:top w:w="100" w:type="dxa"/>
-              <w:left w:w="100" w:type="dxa"/>
-              <w:bottom w:w="100" w:type="dxa"/>
-              <w:right w:w="100" w:type="dxa"/>
-            </w:tcMar>
-          </w:tcPr>
-          <w:p>
-            <w:pPr>
-              <w:spacing w:after="100"/>
-              <w:ind w:left="720"/>
-              <w:rPr>
-                <w:sz w:val="24"/>
-                <w:szCs w:val="24"/>
-              </w:rPr>
-            </w:pPr>
-            <w:r>
-              <w:rPr>
-                <w:sz w:val="24"/>
-                <w:szCs w:val="24"/>
-              </w:rPr>
-              <w:t>-</w:t>
-            </w:r>
-          </w:p>
-        </w:tc>
-      </w:tr>
-      <w:tr>
-        <w:trPr>
-          <w:trHeight w:val="580"/>
-        </w:trPr>
-        <w:tc>
-          <w:tcPr>
-            <w:tcW w:w="9029" w:type="dxa"/>
-            <w:gridSpan w:val="2"/>
-            <w:tcBorders>
-              <w:left w:val="single" w:sz="8" w:space="0" w:color="000000"/>
-              <w:bottom w:val="single" w:sz="8" w:space="0" w:color="000000"/>
-              <w:right w:val="single" w:sz="8" w:space="0" w:color="000000"/>
-            </w:tcBorders>
-            <w:shd w:val="clear" w:color="auto" w:fill="737373"/>
-            <w:tcMar>
-              <w:top w:w="100" w:type="dxa"/>
-              <w:left w:w="100" w:type="dxa"/>
-              <w:bottom w:w="100" w:type="dxa"/>
-              <w:right w:w="100" w:type="dxa"/>
-            </w:tcMar>
-          </w:tcPr>
-          <w:p>
-            <w:pPr>
-              <w:spacing w:after="100"/>
-              <w:ind w:left="720"/>
-              <w:rPr>
-                <w:b/>
-                <w:color w:val="FFFFFF"/>
-                <w:sz w:val="24"/>
-                <w:szCs w:val="24"/>
-              </w:rPr>
-            </w:pPr>
-            <w:r>
-              <w:rPr>
-                <w:b/>
-                <w:color w:val="FFFFFF"/>
-                <w:sz w:val="24"/>
-                <w:szCs w:val="24"/>
-              </w:rPr>
-              <w:lastRenderedPageBreak/>
-              <w:t>Resultados</w:t>
-            </w:r>
-          </w:p>
-        </w:tc>
-      </w:tr>
-      <w:tr>
-        <w:trPr>
-          <w:trHeight w:val="580"/>
-        </w:trPr>
-        <w:tc>
-          <w:tcPr>
-            <w:tcW w:w="9029" w:type="dxa"/>
-            <w:gridSpan w:val="2"/>
-            <w:tcBorders>
-              <w:left w:val="single" w:sz="8" w:space="0" w:color="000000"/>
-              <w:bottom w:val="single" w:sz="8" w:space="0" w:color="000000"/>
-              <w:right w:val="single" w:sz="8" w:space="0" w:color="000000"/>
-            </w:tcBorders>
-            <w:shd w:val="clear" w:color="auto" w:fill="auto"/>
-            <w:tcMar>
-              <w:top w:w="100" w:type="dxa"/>
-              <w:left w:w="100" w:type="dxa"/>
-              <w:bottom w:w="100" w:type="dxa"/>
-              <w:right w:w="100" w:type="dxa"/>
-            </w:tcMar>
-          </w:tcPr>
-          <w:p>
-            <w:pPr>
-              <w:spacing w:after="100"/>
-              <w:ind w:left="720"/>
-              <w:rPr>
-                <w:sz w:val="24"/>
-                <w:szCs w:val="24"/>
-              </w:rPr>
-            </w:pPr>
-          </w:p>
-        </w:tc>
-      </w:tr>
-    </w:tbl>
     <w:p>
       <w:pPr>
         <w:ind w:left="720"/>
@@ -11478,7 +10664,23 @@
                 <w:sz w:val="24"/>
                 <w:szCs w:val="24"/>
               </w:rPr>
-              <w:t>R.F. 14. Registrar clientes</w:t>
+              <w:t xml:space="preserve">R.F. </w:t>
+            </w:r>
+            <w:r>
+              <w:rPr>
+                <w:b/>
+                <w:sz w:val="24"/>
+                <w:szCs w:val="24"/>
+              </w:rPr>
+              <w:t>21</w:t>
+            </w:r>
+            <w:r>
+              <w:rPr>
+                <w:b/>
+                <w:sz w:val="24"/>
+                <w:szCs w:val="24"/>
+              </w:rPr>
+              <w:t>. Registrar clientes</w:t>
             </w:r>
           </w:p>
         </w:tc>
@@ -11980,6 +11182,7 @@
                 <w:sz w:val="24"/>
                 <w:szCs w:val="24"/>
               </w:rPr>
+              <w:lastRenderedPageBreak/>
               <w:t>Nombre</w:t>
             </w:r>
           </w:p>
@@ -12015,7 +11218,31 @@
                 <w:sz w:val="24"/>
                 <w:szCs w:val="24"/>
               </w:rPr>
-              <w:t>R.F. 15. Mostrar inventario</w:t>
+              <w:t xml:space="preserve">R.F. </w:t>
+            </w:r>
+            <w:r>
+              <w:rPr>
+                <w:b/>
+                <w:sz w:val="24"/>
+                <w:szCs w:val="24"/>
+              </w:rPr>
+              <w:t>22</w:t>
+            </w:r>
+            <w:r>
+              <w:rPr>
+                <w:b/>
+                <w:sz w:val="24"/>
+                <w:szCs w:val="24"/>
+              </w:rPr>
+              <w:t xml:space="preserve">. </w:t>
+            </w:r>
+            <w:r>
+              <w:rPr>
+                <w:b/>
+                <w:sz w:val="24"/>
+                <w:szCs w:val="24"/>
+              </w:rPr>
+              <w:t>Ordenar juegos</w:t>
             </w:r>
           </w:p>
         </w:tc>
@@ -12083,6 +11310,13 @@
                 <w:szCs w:val="24"/>
               </w:rPr>
             </w:pPr>
+            <w:r>
+              <w:rPr>
+                <w:sz w:val="24"/>
+                <w:szCs w:val="24"/>
+              </w:rPr>
+              <w:t>El programa debe ser capaz de ordenar los juegos por distintos criterios</w:t>
+            </w:r>
           </w:p>
         </w:tc>
       </w:tr>
@@ -12165,7 +11399,6 @@
                 <w:sz w:val="24"/>
                 <w:szCs w:val="24"/>
               </w:rPr>
-              <w:lastRenderedPageBreak/>
               <w:t>-</w:t>
             </w:r>
           </w:p>
@@ -12245,6 +11478,13 @@
                 <w:szCs w:val="24"/>
               </w:rPr>
             </w:pPr>
+            <w:r>
+              <w:rPr>
+                <w:sz w:val="24"/>
+                <w:szCs w:val="24"/>
+              </w:rPr>
+              <w:t>Juegos ordenados</w:t>
+            </w:r>
           </w:p>
         </w:tc>
       </w:tr>
@@ -12351,7 +11591,31 @@
                 <w:sz w:val="24"/>
                 <w:szCs w:val="24"/>
               </w:rPr>
-              <w:t>R.F. 16. Buscar producto</w:t>
+              <w:t xml:space="preserve">R.F. </w:t>
+            </w:r>
+            <w:r>
+              <w:rPr>
+                <w:b/>
+                <w:sz w:val="24"/>
+                <w:szCs w:val="24"/>
+              </w:rPr>
+              <w:t>23</w:t>
+            </w:r>
+            <w:r>
+              <w:rPr>
+                <w:b/>
+                <w:sz w:val="24"/>
+                <w:szCs w:val="24"/>
+              </w:rPr>
+              <w:t xml:space="preserve">. </w:t>
+            </w:r>
+            <w:r>
+              <w:rPr>
+                <w:b/>
+                <w:sz w:val="24"/>
+                <w:szCs w:val="24"/>
+              </w:rPr>
+              <w:t>Ordenar consolas</w:t>
             </w:r>
           </w:p>
         </w:tc>
@@ -12419,13 +11683,31 @@
                 <w:szCs w:val="24"/>
               </w:rPr>
             </w:pPr>
-            <w:r>
-              <w:rPr>
-                <w:sz w:val="24"/>
-                <w:szCs w:val="24"/>
-              </w:rPr>
-              <w:t>El software deberá buscar un producto por medio de su nombre y código</w:t>
-            </w:r>
+            <w:bookmarkStart w:id="0" w:name="OLE_LINK1"/>
+            <w:bookmarkStart w:id="1" w:name="OLE_LINK2"/>
+            <w:r>
+              <w:rPr>
+                <w:sz w:val="24"/>
+                <w:szCs w:val="24"/>
+              </w:rPr>
+              <w:t>El programa debe ser capaz de ordenar l</w:t>
+            </w:r>
+            <w:r>
+              <w:rPr>
+                <w:sz w:val="24"/>
+                <w:szCs w:val="24"/>
+              </w:rPr>
+              <w:t xml:space="preserve">as consolas </w:t>
+            </w:r>
+            <w:r>
+              <w:rPr>
+                <w:sz w:val="24"/>
+                <w:szCs w:val="24"/>
+              </w:rPr>
+              <w:t>por distintos criterios</w:t>
+            </w:r>
+            <w:bookmarkEnd w:id="0"/>
+            <w:bookmarkEnd w:id="1"/>
           </w:p>
         </w:tc>
       </w:tr>
@@ -12496,42 +11778,13 @@
           </w:tcPr>
           <w:p>
             <w:pPr>
-              <w:numPr>
-                <w:ilvl w:val="0"/>
-                <w:numId w:val="10"/>
-              </w:numPr>
-              <w:rPr>
-                <w:sz w:val="24"/>
-                <w:szCs w:val="24"/>
-              </w:rPr>
-            </w:pPr>
-            <w:r>
-              <w:rPr>
-                <w:sz w:val="24"/>
-                <w:szCs w:val="24"/>
-              </w:rPr>
-              <w:t>Nombre</w:t>
-            </w:r>
-          </w:p>
-          <w:p>
-            <w:pPr>
-              <w:numPr>
-                <w:ilvl w:val="0"/>
-                <w:numId w:val="10"/>
-              </w:numPr>
-              <w:spacing w:after="100"/>
-              <w:rPr>
-                <w:sz w:val="24"/>
-                <w:szCs w:val="24"/>
-              </w:rPr>
-            </w:pPr>
-            <w:r>
-              <w:rPr>
-                <w:sz w:val="24"/>
-                <w:szCs w:val="24"/>
-              </w:rPr>
-              <w:t>Código</w:t>
-            </w:r>
+              <w:spacing w:after="100"/>
+              <w:ind w:left="1440"/>
+              <w:rPr>
+                <w:sz w:val="24"/>
+                <w:szCs w:val="24"/>
+              </w:rPr>
+            </w:pPr>
           </w:p>
         </w:tc>
       </w:tr>
@@ -12609,6 +11862,13 @@
                 <w:szCs w:val="24"/>
               </w:rPr>
             </w:pPr>
+            <w:r>
+              <w:rPr>
+                <w:sz w:val="24"/>
+                <w:szCs w:val="24"/>
+              </w:rPr>
+              <w:t>Consolas ordenadas</w:t>
+            </w:r>
           </w:p>
         </w:tc>
       </w:tr>
@@ -12715,7 +11975,31 @@
                 <w:sz w:val="24"/>
                 <w:szCs w:val="24"/>
               </w:rPr>
-              <w:t>R.F. 17. Buscar cliente</w:t>
+              <w:t xml:space="preserve">R.F. </w:t>
+            </w:r>
+            <w:r>
+              <w:rPr>
+                <w:b/>
+                <w:sz w:val="24"/>
+                <w:szCs w:val="24"/>
+              </w:rPr>
+              <w:t>24</w:t>
+            </w:r>
+            <w:r>
+              <w:rPr>
+                <w:b/>
+                <w:sz w:val="24"/>
+                <w:szCs w:val="24"/>
+              </w:rPr>
+              <w:t xml:space="preserve">. </w:t>
+            </w:r>
+            <w:r>
+              <w:rPr>
+                <w:b/>
+                <w:sz w:val="24"/>
+                <w:szCs w:val="24"/>
+              </w:rPr>
+              <w:t>Ordenar ventas</w:t>
             </w:r>
           </w:p>
         </w:tc>
@@ -12788,7 +12072,21 @@
                 <w:sz w:val="24"/>
                 <w:szCs w:val="24"/>
               </w:rPr>
-              <w:t xml:space="preserve">El software deberá buscar al cliente por medio de su nombre e identificación </w:t>
+              <w:t xml:space="preserve">El programa debe ser capaz de ordenar las </w:t>
+            </w:r>
+            <w:r>
+              <w:rPr>
+                <w:sz w:val="24"/>
+                <w:szCs w:val="24"/>
+              </w:rPr>
+              <w:t>ventas</w:t>
+            </w:r>
+            <w:r>
+              <w:rPr>
+                <w:sz w:val="24"/>
+                <w:szCs w:val="24"/>
+              </w:rPr>
+              <w:t xml:space="preserve"> por distintos criterios</w:t>
             </w:r>
           </w:p>
         </w:tc>
@@ -12832,6 +12130,7 @@
                 <w:sz w:val="24"/>
                 <w:szCs w:val="24"/>
               </w:rPr>
+              <w:lastRenderedPageBreak/>
               <w:t>Entradas</w:t>
             </w:r>
           </w:p>
@@ -12860,42 +12159,13 @@
           </w:tcPr>
           <w:p>
             <w:pPr>
-              <w:numPr>
-                <w:ilvl w:val="0"/>
-                <w:numId w:val="4"/>
-              </w:numPr>
-              <w:rPr>
-                <w:sz w:val="24"/>
-                <w:szCs w:val="24"/>
-              </w:rPr>
-            </w:pPr>
-            <w:r>
-              <w:rPr>
-                <w:sz w:val="24"/>
-                <w:szCs w:val="24"/>
-              </w:rPr>
-              <w:t>Nombre</w:t>
-            </w:r>
-          </w:p>
-          <w:p>
-            <w:pPr>
-              <w:numPr>
-                <w:ilvl w:val="0"/>
-                <w:numId w:val="4"/>
-              </w:numPr>
-              <w:spacing w:after="100"/>
-              <w:rPr>
-                <w:sz w:val="24"/>
-                <w:szCs w:val="24"/>
-              </w:rPr>
-            </w:pPr>
-            <w:r>
-              <w:rPr>
-                <w:sz w:val="24"/>
-                <w:szCs w:val="24"/>
-              </w:rPr>
-              <w:t>Identificación</w:t>
-            </w:r>
+              <w:spacing w:after="100"/>
+              <w:ind w:left="1440"/>
+              <w:rPr>
+                <w:sz w:val="24"/>
+                <w:szCs w:val="24"/>
+              </w:rPr>
+            </w:pPr>
           </w:p>
         </w:tc>
       </w:tr>
@@ -12973,6 +12243,13 @@
                 <w:szCs w:val="24"/>
               </w:rPr>
             </w:pPr>
+            <w:r>
+              <w:rPr>
+                <w:sz w:val="24"/>
+                <w:szCs w:val="24"/>
+              </w:rPr>
+              <w:t>Ventas ordenadas</w:t>
+            </w:r>
           </w:p>
         </w:tc>
       </w:tr>
@@ -13079,7 +12356,31 @@
                 <w:sz w:val="24"/>
                 <w:szCs w:val="24"/>
               </w:rPr>
-              <w:t>R.F. 18.  Buscar venta</w:t>
+              <w:t xml:space="preserve">R.F. </w:t>
+            </w:r>
+            <w:r>
+              <w:rPr>
+                <w:b/>
+                <w:sz w:val="24"/>
+                <w:szCs w:val="24"/>
+              </w:rPr>
+              <w:t>25</w:t>
+            </w:r>
+            <w:r>
+              <w:rPr>
+                <w:b/>
+                <w:sz w:val="24"/>
+                <w:szCs w:val="24"/>
+              </w:rPr>
+              <w:t xml:space="preserve">.  </w:t>
+            </w:r>
+            <w:r>
+              <w:rPr>
+                <w:b/>
+                <w:sz w:val="24"/>
+                <w:szCs w:val="24"/>
+              </w:rPr>
+              <w:t>Ordenar gastos</w:t>
             </w:r>
           </w:p>
         </w:tc>
@@ -13152,23 +12453,21 @@
                 <w:sz w:val="24"/>
                 <w:szCs w:val="24"/>
               </w:rPr>
-              <w:t xml:space="preserve">El software deberá buscar una venta </w:t>
-            </w:r>
-            <w:proofErr w:type="gramStart"/>
-            <w:r>
-              <w:rPr>
-                <w:sz w:val="24"/>
-                <w:szCs w:val="24"/>
-              </w:rPr>
-              <w:t>de acuerdo a</w:t>
-            </w:r>
-            <w:proofErr w:type="gramEnd"/>
-            <w:r>
-              <w:rPr>
-                <w:sz w:val="24"/>
-                <w:szCs w:val="24"/>
-              </w:rPr>
-              <w:t xml:space="preserve"> su identificación</w:t>
+              <w:t>El programa debe ser capaz de ordenar l</w:t>
+            </w:r>
+            <w:r>
+              <w:rPr>
+                <w:sz w:val="24"/>
+                <w:szCs w:val="24"/>
+              </w:rPr>
+              <w:t xml:space="preserve">os gastos </w:t>
+            </w:r>
+            <w:r>
+              <w:rPr>
+                <w:sz w:val="24"/>
+                <w:szCs w:val="24"/>
+              </w:rPr>
+              <w:t>por distintos criterios</w:t>
             </w:r>
           </w:p>
         </w:tc>
@@ -13240,23 +12539,13 @@
           </w:tcPr>
           <w:p>
             <w:pPr>
-              <w:numPr>
-                <w:ilvl w:val="0"/>
-                <w:numId w:val="5"/>
-              </w:numPr>
-              <w:spacing w:after="100"/>
-              <w:rPr>
-                <w:sz w:val="24"/>
-                <w:szCs w:val="24"/>
-              </w:rPr>
-            </w:pPr>
-            <w:r>
-              <w:rPr>
-                <w:sz w:val="24"/>
-                <w:szCs w:val="24"/>
-              </w:rPr>
-              <w:t>Identificación</w:t>
-            </w:r>
+              <w:spacing w:after="100"/>
+              <w:ind w:left="1440"/>
+              <w:rPr>
+                <w:sz w:val="24"/>
+                <w:szCs w:val="24"/>
+              </w:rPr>
+            </w:pPr>
           </w:p>
         </w:tc>
       </w:tr>
@@ -13347,1803 +12636,8 @@
       <w:pPr>
         <w:ind w:left="720"/>
       </w:pPr>
-    </w:p>
-    <w:tbl>
-      <w:tblPr>
-        <w:tblStyle w:val="af1"/>
-        <w:tblW w:w="9030" w:type="dxa"/>
-        <w:tblInd w:w="0" w:type="dxa"/>
-        <w:tblBorders>
-          <w:top w:val="single" w:sz="6" w:space="0" w:color="000000"/>
-          <w:left w:val="single" w:sz="6" w:space="0" w:color="000000"/>
-          <w:bottom w:val="single" w:sz="6" w:space="0" w:color="000000"/>
-          <w:right w:val="single" w:sz="6" w:space="0" w:color="000000"/>
-          <w:insideH w:val="single" w:sz="6" w:space="0" w:color="000000"/>
-          <w:insideV w:val="single" w:sz="6" w:space="0" w:color="000000"/>
-        </w:tblBorders>
-        <w:tblLayout w:type="fixed"/>
-        <w:tblLook w:val="0600" w:firstRow="0" w:lastRow="0" w:firstColumn="0" w:lastColumn="0" w:noHBand="1" w:noVBand="1"/>
-      </w:tblPr>
-      <w:tblGrid>
-        <w:gridCol w:w="2220"/>
-        <w:gridCol w:w="6810"/>
-      </w:tblGrid>
-      <w:tr>
-        <w:trPr>
-          <w:trHeight w:val="580"/>
-        </w:trPr>
-        <w:tc>
-          <w:tcPr>
-            <w:tcW w:w="2220" w:type="dxa"/>
-            <w:tcBorders>
-              <w:top w:val="single" w:sz="8" w:space="0" w:color="000000"/>
-              <w:left w:val="single" w:sz="8" w:space="0" w:color="000000"/>
-              <w:bottom w:val="single" w:sz="8" w:space="0" w:color="000000"/>
-              <w:right w:val="single" w:sz="8" w:space="0" w:color="000000"/>
-            </w:tcBorders>
-            <w:shd w:val="clear" w:color="auto" w:fill="F3F3F3"/>
-            <w:tcMar>
-              <w:top w:w="100" w:type="dxa"/>
-              <w:left w:w="100" w:type="dxa"/>
-              <w:bottom w:w="100" w:type="dxa"/>
-              <w:right w:w="100" w:type="dxa"/>
-            </w:tcMar>
-          </w:tcPr>
-          <w:p>
-            <w:pPr>
-              <w:spacing w:after="100"/>
-              <w:ind w:left="720"/>
-              <w:rPr>
-                <w:b/>
-                <w:sz w:val="24"/>
-                <w:szCs w:val="24"/>
-              </w:rPr>
-            </w:pPr>
-            <w:r>
-              <w:rPr>
-                <w:b/>
-                <w:sz w:val="24"/>
-                <w:szCs w:val="24"/>
-              </w:rPr>
-              <w:t>Nombre</w:t>
-            </w:r>
-          </w:p>
-        </w:tc>
-        <w:tc>
-          <w:tcPr>
-            <w:tcW w:w="6810" w:type="dxa"/>
-            <w:tcBorders>
-              <w:top w:val="single" w:sz="8" w:space="0" w:color="000000"/>
-              <w:bottom w:val="single" w:sz="8" w:space="0" w:color="000000"/>
-              <w:right w:val="single" w:sz="8" w:space="0" w:color="000000"/>
-            </w:tcBorders>
-            <w:tcMar>
-              <w:top w:w="100" w:type="dxa"/>
-              <w:left w:w="100" w:type="dxa"/>
-              <w:bottom w:w="100" w:type="dxa"/>
-              <w:right w:w="100" w:type="dxa"/>
-            </w:tcMar>
-          </w:tcPr>
-          <w:p>
-            <w:pPr>
-              <w:spacing w:after="100"/>
-              <w:ind w:left="720"/>
-              <w:rPr>
-                <w:b/>
-                <w:sz w:val="24"/>
-                <w:szCs w:val="24"/>
-              </w:rPr>
-            </w:pPr>
-            <w:r>
-              <w:rPr>
-                <w:b/>
-                <w:sz w:val="24"/>
-                <w:szCs w:val="24"/>
-              </w:rPr>
-              <w:t>R.F. 19.  Buscar empleado</w:t>
-            </w:r>
-          </w:p>
-        </w:tc>
-      </w:tr>
-      <w:tr>
-        <w:trPr>
-          <w:trHeight w:val="860"/>
-        </w:trPr>
-        <w:tc>
-          <w:tcPr>
-            <w:tcW w:w="2220" w:type="dxa"/>
-            <w:tcBorders>
-              <w:left w:val="single" w:sz="8" w:space="0" w:color="000000"/>
-              <w:bottom w:val="single" w:sz="8" w:space="0" w:color="000000"/>
-              <w:right w:val="single" w:sz="8" w:space="0" w:color="000000"/>
-            </w:tcBorders>
-            <w:shd w:val="clear" w:color="auto" w:fill="F3F3F3"/>
-            <w:tcMar>
-              <w:top w:w="100" w:type="dxa"/>
-              <w:left w:w="100" w:type="dxa"/>
-              <w:bottom w:w="100" w:type="dxa"/>
-              <w:right w:w="100" w:type="dxa"/>
-            </w:tcMar>
-          </w:tcPr>
-          <w:p>
-            <w:pPr>
-              <w:spacing w:after="100"/>
-              <w:ind w:left="720"/>
-              <w:rPr>
-                <w:b/>
-                <w:sz w:val="24"/>
-                <w:szCs w:val="24"/>
-              </w:rPr>
-            </w:pPr>
-            <w:r>
-              <w:rPr>
-                <w:b/>
-                <w:sz w:val="24"/>
-                <w:szCs w:val="24"/>
-              </w:rPr>
-              <w:t>Resumen</w:t>
-            </w:r>
-          </w:p>
-        </w:tc>
-        <w:tc>
-          <w:tcPr>
-            <w:tcW w:w="6810" w:type="dxa"/>
-            <w:tcBorders>
-              <w:bottom w:val="single" w:sz="8" w:space="0" w:color="000000"/>
-              <w:right w:val="single" w:sz="8" w:space="0" w:color="000000"/>
-            </w:tcBorders>
-            <w:tcMar>
-              <w:top w:w="100" w:type="dxa"/>
-              <w:left w:w="100" w:type="dxa"/>
-              <w:bottom w:w="100" w:type="dxa"/>
-              <w:right w:w="100" w:type="dxa"/>
-            </w:tcMar>
-          </w:tcPr>
-          <w:p>
-            <w:pPr>
-              <w:spacing w:after="100"/>
-              <w:ind w:left="720"/>
-              <w:rPr>
-                <w:sz w:val="24"/>
-                <w:szCs w:val="24"/>
-              </w:rPr>
-            </w:pPr>
-            <w:r>
-              <w:rPr>
-                <w:sz w:val="24"/>
-                <w:szCs w:val="24"/>
-              </w:rPr>
-              <w:t xml:space="preserve">El software deberá buscar un empleado por medio de su nombre e identificación </w:t>
-            </w:r>
-          </w:p>
-        </w:tc>
-      </w:tr>
-      <w:tr>
-        <w:trPr>
-          <w:trHeight w:val="580"/>
-        </w:trPr>
-        <w:tc>
-          <w:tcPr>
-            <w:tcW w:w="9030" w:type="dxa"/>
-            <w:gridSpan w:val="2"/>
-            <w:tcBorders>
-              <w:left w:val="single" w:sz="8" w:space="0" w:color="000000"/>
-              <w:bottom w:val="single" w:sz="8" w:space="0" w:color="000000"/>
-              <w:right w:val="single" w:sz="8" w:space="0" w:color="000000"/>
-            </w:tcBorders>
-            <w:shd w:val="clear" w:color="auto" w:fill="737373"/>
-            <w:tcMar>
-              <w:top w:w="100" w:type="dxa"/>
-              <w:left w:w="100" w:type="dxa"/>
-              <w:bottom w:w="100" w:type="dxa"/>
-              <w:right w:w="100" w:type="dxa"/>
-            </w:tcMar>
-          </w:tcPr>
-          <w:p>
-            <w:pPr>
-              <w:spacing w:after="100"/>
-              <w:ind w:left="720"/>
-              <w:rPr>
-                <w:b/>
-                <w:color w:val="FFFFFF"/>
-                <w:sz w:val="24"/>
-                <w:szCs w:val="24"/>
-              </w:rPr>
-            </w:pPr>
-            <w:r>
-              <w:rPr>
-                <w:b/>
-                <w:color w:val="FFFFFF"/>
-                <w:sz w:val="24"/>
-                <w:szCs w:val="24"/>
-              </w:rPr>
-              <w:t>Entradas</w:t>
-            </w:r>
-          </w:p>
-        </w:tc>
-      </w:tr>
-      <w:tr>
-        <w:trPr>
-          <w:trHeight w:val="580"/>
-        </w:trPr>
-        <w:tc>
-          <w:tcPr>
-            <w:tcW w:w="9030" w:type="dxa"/>
-            <w:gridSpan w:val="2"/>
-            <w:tcBorders>
-              <w:left w:val="single" w:sz="8" w:space="0" w:color="000000"/>
-              <w:bottom w:val="single" w:sz="8" w:space="0" w:color="000000"/>
-              <w:right w:val="single" w:sz="8" w:space="0" w:color="000000"/>
-            </w:tcBorders>
-            <w:shd w:val="clear" w:color="auto" w:fill="auto"/>
-            <w:tcMar>
-              <w:top w:w="100" w:type="dxa"/>
-              <w:left w:w="100" w:type="dxa"/>
-              <w:bottom w:w="100" w:type="dxa"/>
-              <w:right w:w="100" w:type="dxa"/>
-            </w:tcMar>
-          </w:tcPr>
-          <w:p>
-            <w:pPr>
-              <w:numPr>
-                <w:ilvl w:val="0"/>
-                <w:numId w:val="11"/>
-              </w:numPr>
-              <w:rPr>
-                <w:sz w:val="24"/>
-                <w:szCs w:val="24"/>
-              </w:rPr>
-            </w:pPr>
-            <w:r>
-              <w:rPr>
-                <w:sz w:val="24"/>
-                <w:szCs w:val="24"/>
-              </w:rPr>
-              <w:t>Nombre</w:t>
-            </w:r>
-          </w:p>
-          <w:p>
-            <w:pPr>
-              <w:numPr>
-                <w:ilvl w:val="0"/>
-                <w:numId w:val="11"/>
-              </w:numPr>
-              <w:spacing w:after="100"/>
-              <w:rPr>
-                <w:sz w:val="24"/>
-                <w:szCs w:val="24"/>
-              </w:rPr>
-            </w:pPr>
-            <w:r>
-              <w:rPr>
-                <w:sz w:val="24"/>
-                <w:szCs w:val="24"/>
-              </w:rPr>
-              <w:t xml:space="preserve">Identificación </w:t>
-            </w:r>
-          </w:p>
-        </w:tc>
-      </w:tr>
-      <w:tr>
-        <w:trPr>
-          <w:trHeight w:val="580"/>
-        </w:trPr>
-        <w:tc>
-          <w:tcPr>
-            <w:tcW w:w="9030" w:type="dxa"/>
-            <w:gridSpan w:val="2"/>
-            <w:tcBorders>
-              <w:left w:val="single" w:sz="8" w:space="0" w:color="000000"/>
-              <w:bottom w:val="single" w:sz="8" w:space="0" w:color="000000"/>
-              <w:right w:val="single" w:sz="8" w:space="0" w:color="000000"/>
-            </w:tcBorders>
-            <w:shd w:val="clear" w:color="auto" w:fill="737373"/>
-            <w:tcMar>
-              <w:top w:w="100" w:type="dxa"/>
-              <w:left w:w="100" w:type="dxa"/>
-              <w:bottom w:w="100" w:type="dxa"/>
-              <w:right w:w="100" w:type="dxa"/>
-            </w:tcMar>
-          </w:tcPr>
-          <w:p>
-            <w:pPr>
-              <w:spacing w:after="100"/>
-              <w:ind w:left="720"/>
-              <w:rPr>
-                <w:b/>
-                <w:color w:val="FFFFFF"/>
-                <w:sz w:val="24"/>
-                <w:szCs w:val="24"/>
-              </w:rPr>
-            </w:pPr>
-            <w:r>
-              <w:rPr>
-                <w:b/>
-                <w:color w:val="FFFFFF"/>
-                <w:sz w:val="24"/>
-                <w:szCs w:val="24"/>
-              </w:rPr>
-              <w:t>Resultados</w:t>
-            </w:r>
-          </w:p>
-        </w:tc>
-      </w:tr>
-      <w:tr>
-        <w:trPr>
-          <w:trHeight w:val="580"/>
-        </w:trPr>
-        <w:tc>
-          <w:tcPr>
-            <w:tcW w:w="9030" w:type="dxa"/>
-            <w:gridSpan w:val="2"/>
-            <w:tcBorders>
-              <w:left w:val="single" w:sz="8" w:space="0" w:color="000000"/>
-              <w:bottom w:val="single" w:sz="8" w:space="0" w:color="000000"/>
-              <w:right w:val="single" w:sz="8" w:space="0" w:color="000000"/>
-            </w:tcBorders>
-            <w:shd w:val="clear" w:color="auto" w:fill="auto"/>
-            <w:tcMar>
-              <w:top w:w="100" w:type="dxa"/>
-              <w:left w:w="100" w:type="dxa"/>
-              <w:bottom w:w="100" w:type="dxa"/>
-              <w:right w:w="100" w:type="dxa"/>
-            </w:tcMar>
-          </w:tcPr>
-          <w:p>
-            <w:pPr>
-              <w:spacing w:after="100"/>
-              <w:ind w:left="720"/>
-              <w:rPr>
-                <w:sz w:val="24"/>
-                <w:szCs w:val="24"/>
-              </w:rPr>
-            </w:pPr>
-          </w:p>
-        </w:tc>
-      </w:tr>
-    </w:tbl>
-    <w:p>
-      <w:pPr>
-        <w:ind w:left="720"/>
-      </w:pPr>
-    </w:p>
-    <w:p>
-      <w:pPr>
-        <w:ind w:left="720"/>
-      </w:pPr>
-    </w:p>
-    <w:tbl>
-      <w:tblPr>
-        <w:tblStyle w:val="af2"/>
-        <w:tblW w:w="9030" w:type="dxa"/>
-        <w:tblInd w:w="0" w:type="dxa"/>
-        <w:tblBorders>
-          <w:top w:val="single" w:sz="6" w:space="0" w:color="000000"/>
-          <w:left w:val="single" w:sz="6" w:space="0" w:color="000000"/>
-          <w:bottom w:val="single" w:sz="6" w:space="0" w:color="000000"/>
-          <w:right w:val="single" w:sz="6" w:space="0" w:color="000000"/>
-          <w:insideH w:val="single" w:sz="6" w:space="0" w:color="000000"/>
-          <w:insideV w:val="single" w:sz="6" w:space="0" w:color="000000"/>
-        </w:tblBorders>
-        <w:tblLayout w:type="fixed"/>
-        <w:tblLook w:val="0600" w:firstRow="0" w:lastRow="0" w:firstColumn="0" w:lastColumn="0" w:noHBand="1" w:noVBand="1"/>
-      </w:tblPr>
-      <w:tblGrid>
-        <w:gridCol w:w="1792"/>
-        <w:gridCol w:w="7238"/>
-      </w:tblGrid>
-      <w:tr>
-        <w:trPr>
-          <w:trHeight w:val="580"/>
-        </w:trPr>
-        <w:tc>
-          <w:tcPr>
-            <w:tcW w:w="1792" w:type="dxa"/>
-            <w:tcBorders>
-              <w:top w:val="single" w:sz="8" w:space="0" w:color="000000"/>
-              <w:left w:val="single" w:sz="8" w:space="0" w:color="000000"/>
-              <w:bottom w:val="single" w:sz="8" w:space="0" w:color="000000"/>
-              <w:right w:val="single" w:sz="8" w:space="0" w:color="000000"/>
-            </w:tcBorders>
-            <w:shd w:val="clear" w:color="auto" w:fill="F3F3F3"/>
-            <w:tcMar>
-              <w:top w:w="100" w:type="dxa"/>
-              <w:left w:w="100" w:type="dxa"/>
-              <w:bottom w:w="100" w:type="dxa"/>
-              <w:right w:w="100" w:type="dxa"/>
-            </w:tcMar>
-          </w:tcPr>
-          <w:p>
-            <w:pPr>
-              <w:spacing w:after="100"/>
-              <w:ind w:left="720"/>
-              <w:rPr>
-                <w:b/>
-                <w:sz w:val="24"/>
-                <w:szCs w:val="24"/>
-              </w:rPr>
-            </w:pPr>
-            <w:r>
-              <w:rPr>
-                <w:b/>
-                <w:sz w:val="24"/>
-                <w:szCs w:val="24"/>
-              </w:rPr>
-              <w:t>Nombre</w:t>
-            </w:r>
-          </w:p>
-        </w:tc>
-        <w:tc>
-          <w:tcPr>
-            <w:tcW w:w="7237" w:type="dxa"/>
-            <w:tcBorders>
-              <w:top w:val="single" w:sz="8" w:space="0" w:color="000000"/>
-              <w:bottom w:val="single" w:sz="8" w:space="0" w:color="000000"/>
-              <w:right w:val="single" w:sz="8" w:space="0" w:color="000000"/>
-            </w:tcBorders>
-            <w:tcMar>
-              <w:top w:w="100" w:type="dxa"/>
-              <w:left w:w="100" w:type="dxa"/>
-              <w:bottom w:w="100" w:type="dxa"/>
-              <w:right w:w="100" w:type="dxa"/>
-            </w:tcMar>
-          </w:tcPr>
-          <w:p>
-            <w:pPr>
-              <w:spacing w:after="100"/>
-              <w:ind w:left="720"/>
-              <w:rPr>
-                <w:b/>
-                <w:sz w:val="24"/>
-                <w:szCs w:val="24"/>
-              </w:rPr>
-            </w:pPr>
-            <w:r>
-              <w:rPr>
-                <w:b/>
-                <w:sz w:val="24"/>
-                <w:szCs w:val="24"/>
-              </w:rPr>
-              <w:t xml:space="preserve">R.F. 20. Buscar recibo </w:t>
-            </w:r>
-          </w:p>
-        </w:tc>
-      </w:tr>
-      <w:tr>
-        <w:trPr>
-          <w:trHeight w:val="860"/>
-        </w:trPr>
-        <w:tc>
-          <w:tcPr>
-            <w:tcW w:w="1792" w:type="dxa"/>
-            <w:tcBorders>
-              <w:left w:val="single" w:sz="8" w:space="0" w:color="000000"/>
-              <w:bottom w:val="single" w:sz="8" w:space="0" w:color="000000"/>
-              <w:right w:val="single" w:sz="8" w:space="0" w:color="000000"/>
-            </w:tcBorders>
-            <w:shd w:val="clear" w:color="auto" w:fill="F3F3F3"/>
-            <w:tcMar>
-              <w:top w:w="100" w:type="dxa"/>
-              <w:left w:w="100" w:type="dxa"/>
-              <w:bottom w:w="100" w:type="dxa"/>
-              <w:right w:w="100" w:type="dxa"/>
-            </w:tcMar>
-          </w:tcPr>
-          <w:p>
-            <w:pPr>
-              <w:spacing w:after="100"/>
-              <w:ind w:left="720"/>
-              <w:rPr>
-                <w:b/>
-                <w:sz w:val="24"/>
-                <w:szCs w:val="24"/>
-              </w:rPr>
-            </w:pPr>
-            <w:r>
-              <w:rPr>
-                <w:b/>
-                <w:sz w:val="24"/>
-                <w:szCs w:val="24"/>
-              </w:rPr>
-              <w:lastRenderedPageBreak/>
-              <w:t>Resumen</w:t>
-            </w:r>
-          </w:p>
-        </w:tc>
-        <w:tc>
-          <w:tcPr>
-            <w:tcW w:w="7237" w:type="dxa"/>
-            <w:tcBorders>
-              <w:bottom w:val="single" w:sz="8" w:space="0" w:color="000000"/>
-              <w:right w:val="single" w:sz="8" w:space="0" w:color="000000"/>
-            </w:tcBorders>
-            <w:tcMar>
-              <w:top w:w="100" w:type="dxa"/>
-              <w:left w:w="100" w:type="dxa"/>
-              <w:bottom w:w="100" w:type="dxa"/>
-              <w:right w:w="100" w:type="dxa"/>
-            </w:tcMar>
-          </w:tcPr>
-          <w:p>
-            <w:pPr>
-              <w:spacing w:after="100"/>
-              <w:ind w:left="720"/>
-              <w:rPr>
-                <w:sz w:val="24"/>
-                <w:szCs w:val="24"/>
-              </w:rPr>
-            </w:pPr>
-          </w:p>
-        </w:tc>
-      </w:tr>
-      <w:tr>
-        <w:trPr>
-          <w:trHeight w:val="580"/>
-        </w:trPr>
-        <w:tc>
-          <w:tcPr>
-            <w:tcW w:w="9029" w:type="dxa"/>
-            <w:gridSpan w:val="2"/>
-            <w:tcBorders>
-              <w:left w:val="single" w:sz="8" w:space="0" w:color="000000"/>
-              <w:bottom w:val="single" w:sz="8" w:space="0" w:color="000000"/>
-              <w:right w:val="single" w:sz="8" w:space="0" w:color="000000"/>
-            </w:tcBorders>
-            <w:shd w:val="clear" w:color="auto" w:fill="737373"/>
-            <w:tcMar>
-              <w:top w:w="100" w:type="dxa"/>
-              <w:left w:w="100" w:type="dxa"/>
-              <w:bottom w:w="100" w:type="dxa"/>
-              <w:right w:w="100" w:type="dxa"/>
-            </w:tcMar>
-          </w:tcPr>
-          <w:p>
-            <w:pPr>
-              <w:spacing w:after="100"/>
-              <w:ind w:left="720"/>
-              <w:rPr>
-                <w:b/>
-                <w:color w:val="FFFFFF"/>
-                <w:sz w:val="24"/>
-                <w:szCs w:val="24"/>
-              </w:rPr>
-            </w:pPr>
-            <w:r>
-              <w:rPr>
-                <w:b/>
-                <w:color w:val="FFFFFF"/>
-                <w:sz w:val="24"/>
-                <w:szCs w:val="24"/>
-              </w:rPr>
-              <w:t>Entradas</w:t>
-            </w:r>
-          </w:p>
-        </w:tc>
-      </w:tr>
-      <w:tr>
-        <w:trPr>
-          <w:trHeight w:val="580"/>
-        </w:trPr>
-        <w:tc>
-          <w:tcPr>
-            <w:tcW w:w="9029" w:type="dxa"/>
-            <w:gridSpan w:val="2"/>
-            <w:tcBorders>
-              <w:left w:val="single" w:sz="8" w:space="0" w:color="000000"/>
-              <w:bottom w:val="single" w:sz="8" w:space="0" w:color="000000"/>
-              <w:right w:val="single" w:sz="8" w:space="0" w:color="000000"/>
-            </w:tcBorders>
-            <w:shd w:val="clear" w:color="auto" w:fill="auto"/>
-            <w:tcMar>
-              <w:top w:w="100" w:type="dxa"/>
-              <w:left w:w="100" w:type="dxa"/>
-              <w:bottom w:w="100" w:type="dxa"/>
-              <w:right w:w="100" w:type="dxa"/>
-            </w:tcMar>
-          </w:tcPr>
-          <w:p>
-            <w:pPr>
-              <w:spacing w:after="100"/>
-              <w:ind w:left="720"/>
-              <w:rPr>
-                <w:sz w:val="24"/>
-                <w:szCs w:val="24"/>
-              </w:rPr>
-            </w:pPr>
-            <w:r>
-              <w:rPr>
-                <w:sz w:val="24"/>
-                <w:szCs w:val="24"/>
-              </w:rPr>
-              <w:t>-</w:t>
-            </w:r>
-          </w:p>
-        </w:tc>
-      </w:tr>
-      <w:tr>
-        <w:trPr>
-          <w:trHeight w:val="580"/>
-        </w:trPr>
-        <w:tc>
-          <w:tcPr>
-            <w:tcW w:w="9029" w:type="dxa"/>
-            <w:gridSpan w:val="2"/>
-            <w:tcBorders>
-              <w:left w:val="single" w:sz="8" w:space="0" w:color="000000"/>
-              <w:bottom w:val="single" w:sz="8" w:space="0" w:color="000000"/>
-              <w:right w:val="single" w:sz="8" w:space="0" w:color="000000"/>
-            </w:tcBorders>
-            <w:shd w:val="clear" w:color="auto" w:fill="737373"/>
-            <w:tcMar>
-              <w:top w:w="100" w:type="dxa"/>
-              <w:left w:w="100" w:type="dxa"/>
-              <w:bottom w:w="100" w:type="dxa"/>
-              <w:right w:w="100" w:type="dxa"/>
-            </w:tcMar>
-          </w:tcPr>
-          <w:p>
-            <w:pPr>
-              <w:spacing w:after="100"/>
-              <w:ind w:left="720"/>
-              <w:rPr>
-                <w:b/>
-                <w:color w:val="FFFFFF"/>
-                <w:sz w:val="24"/>
-                <w:szCs w:val="24"/>
-              </w:rPr>
-            </w:pPr>
-            <w:r>
-              <w:rPr>
-                <w:b/>
-                <w:color w:val="FFFFFF"/>
-                <w:sz w:val="24"/>
-                <w:szCs w:val="24"/>
-              </w:rPr>
-              <w:t>Resultados</w:t>
-            </w:r>
-          </w:p>
-        </w:tc>
-      </w:tr>
-      <w:tr>
-        <w:trPr>
-          <w:trHeight w:val="580"/>
-        </w:trPr>
-        <w:tc>
-          <w:tcPr>
-            <w:tcW w:w="9029" w:type="dxa"/>
-            <w:gridSpan w:val="2"/>
-            <w:tcBorders>
-              <w:left w:val="single" w:sz="8" w:space="0" w:color="000000"/>
-              <w:bottom w:val="single" w:sz="8" w:space="0" w:color="000000"/>
-              <w:right w:val="single" w:sz="8" w:space="0" w:color="000000"/>
-            </w:tcBorders>
-            <w:shd w:val="clear" w:color="auto" w:fill="auto"/>
-            <w:tcMar>
-              <w:top w:w="100" w:type="dxa"/>
-              <w:left w:w="100" w:type="dxa"/>
-              <w:bottom w:w="100" w:type="dxa"/>
-              <w:right w:w="100" w:type="dxa"/>
-            </w:tcMar>
-          </w:tcPr>
-          <w:p>
-            <w:pPr>
-              <w:spacing w:after="100"/>
-              <w:ind w:left="720"/>
-              <w:rPr>
-                <w:sz w:val="24"/>
-                <w:szCs w:val="24"/>
-              </w:rPr>
-            </w:pPr>
-          </w:p>
-        </w:tc>
-      </w:tr>
-    </w:tbl>
-    <w:p>
-      <w:pPr>
-        <w:ind w:left="720"/>
-      </w:pPr>
-    </w:p>
-    <w:p>
-      <w:pPr>
-        <w:ind w:left="720"/>
-      </w:pPr>
-    </w:p>
-    <w:tbl>
-      <w:tblPr>
-        <w:tblStyle w:val="af3"/>
-        <w:tblW w:w="9030" w:type="dxa"/>
-        <w:tblInd w:w="0" w:type="dxa"/>
-        <w:tblBorders>
-          <w:top w:val="single" w:sz="6" w:space="0" w:color="000000"/>
-          <w:left w:val="single" w:sz="6" w:space="0" w:color="000000"/>
-          <w:bottom w:val="single" w:sz="6" w:space="0" w:color="000000"/>
-          <w:right w:val="single" w:sz="6" w:space="0" w:color="000000"/>
-          <w:insideH w:val="single" w:sz="6" w:space="0" w:color="000000"/>
-          <w:insideV w:val="single" w:sz="6" w:space="0" w:color="000000"/>
-        </w:tblBorders>
-        <w:tblLayout w:type="fixed"/>
-        <w:tblLook w:val="0600" w:firstRow="0" w:lastRow="0" w:firstColumn="0" w:lastColumn="0" w:noHBand="1" w:noVBand="1"/>
-      </w:tblPr>
-      <w:tblGrid>
-        <w:gridCol w:w="1792"/>
-        <w:gridCol w:w="7238"/>
-      </w:tblGrid>
-      <w:tr>
-        <w:trPr>
-          <w:trHeight w:val="580"/>
-        </w:trPr>
-        <w:tc>
-          <w:tcPr>
-            <w:tcW w:w="1792" w:type="dxa"/>
-            <w:tcBorders>
-              <w:top w:val="single" w:sz="8" w:space="0" w:color="000000"/>
-              <w:left w:val="single" w:sz="8" w:space="0" w:color="000000"/>
-              <w:bottom w:val="single" w:sz="8" w:space="0" w:color="000000"/>
-              <w:right w:val="single" w:sz="8" w:space="0" w:color="000000"/>
-            </w:tcBorders>
-            <w:shd w:val="clear" w:color="auto" w:fill="F3F3F3"/>
-            <w:tcMar>
-              <w:top w:w="100" w:type="dxa"/>
-              <w:left w:w="100" w:type="dxa"/>
-              <w:bottom w:w="100" w:type="dxa"/>
-              <w:right w:w="100" w:type="dxa"/>
-            </w:tcMar>
-          </w:tcPr>
-          <w:p>
-            <w:pPr>
-              <w:spacing w:after="100"/>
-              <w:ind w:left="720"/>
-              <w:rPr>
-                <w:b/>
-                <w:sz w:val="24"/>
-                <w:szCs w:val="24"/>
-              </w:rPr>
-            </w:pPr>
-            <w:r>
-              <w:rPr>
-                <w:b/>
-                <w:sz w:val="24"/>
-                <w:szCs w:val="24"/>
-              </w:rPr>
-              <w:t>Nombre</w:t>
-            </w:r>
-          </w:p>
-        </w:tc>
-        <w:tc>
-          <w:tcPr>
-            <w:tcW w:w="7237" w:type="dxa"/>
-            <w:tcBorders>
-              <w:top w:val="single" w:sz="8" w:space="0" w:color="000000"/>
-              <w:bottom w:val="single" w:sz="8" w:space="0" w:color="000000"/>
-              <w:right w:val="single" w:sz="8" w:space="0" w:color="000000"/>
-            </w:tcBorders>
-            <w:tcMar>
-              <w:top w:w="100" w:type="dxa"/>
-              <w:left w:w="100" w:type="dxa"/>
-              <w:bottom w:w="100" w:type="dxa"/>
-              <w:right w:w="100" w:type="dxa"/>
-            </w:tcMar>
-          </w:tcPr>
-          <w:p>
-            <w:pPr>
-              <w:spacing w:after="100"/>
-              <w:ind w:left="720"/>
-              <w:rPr>
-                <w:b/>
-                <w:sz w:val="24"/>
-                <w:szCs w:val="24"/>
-              </w:rPr>
-            </w:pPr>
-            <w:r>
-              <w:rPr>
-                <w:b/>
-                <w:sz w:val="24"/>
-                <w:szCs w:val="24"/>
-              </w:rPr>
-              <w:t xml:space="preserve">R.F. 21. Generar archivo </w:t>
-            </w:r>
-            <w:proofErr w:type="spellStart"/>
-            <w:r>
-              <w:rPr>
-                <w:b/>
-                <w:sz w:val="24"/>
-                <w:szCs w:val="24"/>
-              </w:rPr>
-              <w:t>serializable</w:t>
-            </w:r>
-            <w:proofErr w:type="spellEnd"/>
-          </w:p>
-        </w:tc>
-      </w:tr>
-      <w:tr>
-        <w:trPr>
-          <w:trHeight w:val="860"/>
-        </w:trPr>
-        <w:tc>
-          <w:tcPr>
-            <w:tcW w:w="1792" w:type="dxa"/>
-            <w:tcBorders>
-              <w:left w:val="single" w:sz="8" w:space="0" w:color="000000"/>
-              <w:bottom w:val="single" w:sz="8" w:space="0" w:color="000000"/>
-              <w:right w:val="single" w:sz="8" w:space="0" w:color="000000"/>
-            </w:tcBorders>
-            <w:shd w:val="clear" w:color="auto" w:fill="F3F3F3"/>
-            <w:tcMar>
-              <w:top w:w="100" w:type="dxa"/>
-              <w:left w:w="100" w:type="dxa"/>
-              <w:bottom w:w="100" w:type="dxa"/>
-              <w:right w:w="100" w:type="dxa"/>
-            </w:tcMar>
-          </w:tcPr>
-          <w:p>
-            <w:pPr>
-              <w:spacing w:after="100"/>
-              <w:ind w:left="720"/>
-              <w:rPr>
-                <w:b/>
-                <w:sz w:val="24"/>
-                <w:szCs w:val="24"/>
-              </w:rPr>
-            </w:pPr>
-            <w:r>
-              <w:rPr>
-                <w:b/>
-                <w:sz w:val="24"/>
-                <w:szCs w:val="24"/>
-              </w:rPr>
-              <w:t>Resumen</w:t>
-            </w:r>
-          </w:p>
-        </w:tc>
-        <w:tc>
-          <w:tcPr>
-            <w:tcW w:w="7237" w:type="dxa"/>
-            <w:tcBorders>
-              <w:bottom w:val="single" w:sz="8" w:space="0" w:color="000000"/>
-              <w:right w:val="single" w:sz="8" w:space="0" w:color="000000"/>
-            </w:tcBorders>
-            <w:tcMar>
-              <w:top w:w="100" w:type="dxa"/>
-              <w:left w:w="100" w:type="dxa"/>
-              <w:bottom w:w="100" w:type="dxa"/>
-              <w:right w:w="100" w:type="dxa"/>
-            </w:tcMar>
-          </w:tcPr>
-          <w:p>
-            <w:pPr>
-              <w:spacing w:after="100"/>
-              <w:ind w:left="720"/>
-              <w:rPr>
-                <w:sz w:val="24"/>
-                <w:szCs w:val="24"/>
-              </w:rPr>
-            </w:pPr>
-            <w:r>
-              <w:rPr>
-                <w:sz w:val="24"/>
-                <w:szCs w:val="24"/>
-              </w:rPr>
-              <w:t>serializar el estado la de aplicación cada vez que se haga una modificación</w:t>
-            </w:r>
-          </w:p>
-        </w:tc>
-      </w:tr>
-      <w:tr>
-        <w:trPr>
-          <w:trHeight w:val="580"/>
-        </w:trPr>
-        <w:tc>
-          <w:tcPr>
-            <w:tcW w:w="9029" w:type="dxa"/>
-            <w:gridSpan w:val="2"/>
-            <w:tcBorders>
-              <w:left w:val="single" w:sz="8" w:space="0" w:color="000000"/>
-              <w:bottom w:val="single" w:sz="8" w:space="0" w:color="000000"/>
-              <w:right w:val="single" w:sz="8" w:space="0" w:color="000000"/>
-            </w:tcBorders>
-            <w:shd w:val="clear" w:color="auto" w:fill="737373"/>
-            <w:tcMar>
-              <w:top w:w="100" w:type="dxa"/>
-              <w:left w:w="100" w:type="dxa"/>
-              <w:bottom w:w="100" w:type="dxa"/>
-              <w:right w:w="100" w:type="dxa"/>
-            </w:tcMar>
-          </w:tcPr>
-          <w:p>
-            <w:pPr>
-              <w:spacing w:after="100"/>
-              <w:ind w:left="720"/>
-              <w:rPr>
-                <w:b/>
-                <w:color w:val="FFFFFF"/>
-                <w:sz w:val="24"/>
-                <w:szCs w:val="24"/>
-              </w:rPr>
-            </w:pPr>
-            <w:r>
-              <w:rPr>
-                <w:b/>
-                <w:color w:val="FFFFFF"/>
-                <w:sz w:val="24"/>
-                <w:szCs w:val="24"/>
-              </w:rPr>
-              <w:t>Entradas</w:t>
-            </w:r>
-          </w:p>
-        </w:tc>
-      </w:tr>
-      <w:tr>
-        <w:trPr>
-          <w:trHeight w:val="580"/>
-        </w:trPr>
-        <w:tc>
-          <w:tcPr>
-            <w:tcW w:w="9029" w:type="dxa"/>
-            <w:gridSpan w:val="2"/>
-            <w:tcBorders>
-              <w:left w:val="single" w:sz="8" w:space="0" w:color="000000"/>
-              <w:bottom w:val="single" w:sz="8" w:space="0" w:color="000000"/>
-              <w:right w:val="single" w:sz="8" w:space="0" w:color="000000"/>
-            </w:tcBorders>
-            <w:shd w:val="clear" w:color="auto" w:fill="auto"/>
-            <w:tcMar>
-              <w:top w:w="100" w:type="dxa"/>
-              <w:left w:w="100" w:type="dxa"/>
-              <w:bottom w:w="100" w:type="dxa"/>
-              <w:right w:w="100" w:type="dxa"/>
-            </w:tcMar>
-          </w:tcPr>
-          <w:p>
-            <w:pPr>
-              <w:spacing w:after="100"/>
-              <w:ind w:left="720"/>
-              <w:rPr>
-                <w:sz w:val="24"/>
-                <w:szCs w:val="24"/>
-              </w:rPr>
-            </w:pPr>
-            <w:r>
-              <w:rPr>
-                <w:sz w:val="24"/>
-                <w:szCs w:val="24"/>
-              </w:rPr>
-              <w:t>-</w:t>
-            </w:r>
-          </w:p>
-        </w:tc>
-      </w:tr>
-      <w:tr>
-        <w:trPr>
-          <w:trHeight w:val="580"/>
-        </w:trPr>
-        <w:tc>
-          <w:tcPr>
-            <w:tcW w:w="9029" w:type="dxa"/>
-            <w:gridSpan w:val="2"/>
-            <w:tcBorders>
-              <w:left w:val="single" w:sz="8" w:space="0" w:color="000000"/>
-              <w:bottom w:val="single" w:sz="8" w:space="0" w:color="000000"/>
-              <w:right w:val="single" w:sz="8" w:space="0" w:color="000000"/>
-            </w:tcBorders>
-            <w:shd w:val="clear" w:color="auto" w:fill="737373"/>
-            <w:tcMar>
-              <w:top w:w="100" w:type="dxa"/>
-              <w:left w:w="100" w:type="dxa"/>
-              <w:bottom w:w="100" w:type="dxa"/>
-              <w:right w:w="100" w:type="dxa"/>
-            </w:tcMar>
-          </w:tcPr>
-          <w:p>
-            <w:pPr>
-              <w:spacing w:after="100"/>
-              <w:ind w:left="720"/>
-              <w:rPr>
-                <w:b/>
-                <w:color w:val="FFFFFF"/>
-                <w:sz w:val="24"/>
-                <w:szCs w:val="24"/>
-              </w:rPr>
-            </w:pPr>
-            <w:r>
-              <w:rPr>
-                <w:b/>
-                <w:color w:val="FFFFFF"/>
-                <w:sz w:val="24"/>
-                <w:szCs w:val="24"/>
-              </w:rPr>
-              <w:t>Resultados</w:t>
-            </w:r>
-          </w:p>
-        </w:tc>
-      </w:tr>
-      <w:tr>
-        <w:trPr>
-          <w:trHeight w:val="580"/>
-        </w:trPr>
-        <w:tc>
-          <w:tcPr>
-            <w:tcW w:w="9029" w:type="dxa"/>
-            <w:gridSpan w:val="2"/>
-            <w:tcBorders>
-              <w:left w:val="single" w:sz="8" w:space="0" w:color="000000"/>
-              <w:bottom w:val="single" w:sz="8" w:space="0" w:color="000000"/>
-              <w:right w:val="single" w:sz="8" w:space="0" w:color="000000"/>
-            </w:tcBorders>
-            <w:shd w:val="clear" w:color="auto" w:fill="auto"/>
-            <w:tcMar>
-              <w:top w:w="100" w:type="dxa"/>
-              <w:left w:w="100" w:type="dxa"/>
-              <w:bottom w:w="100" w:type="dxa"/>
-              <w:right w:w="100" w:type="dxa"/>
-            </w:tcMar>
-          </w:tcPr>
-          <w:p>
-            <w:pPr>
-              <w:spacing w:after="100"/>
-              <w:ind w:left="720"/>
-              <w:rPr>
-                <w:sz w:val="24"/>
-                <w:szCs w:val="24"/>
-              </w:rPr>
-            </w:pPr>
-            <w:r>
-              <w:rPr>
-                <w:sz w:val="24"/>
-                <w:szCs w:val="24"/>
-              </w:rPr>
-              <w:t xml:space="preserve">se ha actualizado el estado de la </w:t>
-            </w:r>
-            <w:proofErr w:type="spellStart"/>
-            <w:r>
-              <w:rPr>
-                <w:sz w:val="24"/>
-                <w:szCs w:val="24"/>
-              </w:rPr>
-              <w:t>aplicacion</w:t>
-            </w:r>
-            <w:proofErr w:type="spellEnd"/>
-          </w:p>
-        </w:tc>
-      </w:tr>
-    </w:tbl>
-    <w:p>
-      <w:pPr>
-        <w:ind w:left="720"/>
-      </w:pPr>
-    </w:p>
-    <w:p>
-      <w:pPr>
-        <w:ind w:left="720"/>
-      </w:pPr>
-    </w:p>
-    <w:tbl>
-      <w:tblPr>
-        <w:tblStyle w:val="af4"/>
-        <w:tblW w:w="9030" w:type="dxa"/>
-        <w:tblInd w:w="0" w:type="dxa"/>
-        <w:tblBorders>
-          <w:top w:val="single" w:sz="6" w:space="0" w:color="000000"/>
-          <w:left w:val="single" w:sz="6" w:space="0" w:color="000000"/>
-          <w:bottom w:val="single" w:sz="6" w:space="0" w:color="000000"/>
-          <w:right w:val="single" w:sz="6" w:space="0" w:color="000000"/>
-          <w:insideH w:val="single" w:sz="6" w:space="0" w:color="000000"/>
-          <w:insideV w:val="single" w:sz="6" w:space="0" w:color="000000"/>
-        </w:tblBorders>
-        <w:tblLayout w:type="fixed"/>
-        <w:tblLook w:val="0600" w:firstRow="0" w:lastRow="0" w:firstColumn="0" w:lastColumn="0" w:noHBand="1" w:noVBand="1"/>
-      </w:tblPr>
-      <w:tblGrid>
-        <w:gridCol w:w="1792"/>
-        <w:gridCol w:w="7238"/>
-      </w:tblGrid>
-      <w:tr>
-        <w:trPr>
-          <w:trHeight w:val="580"/>
-        </w:trPr>
-        <w:tc>
-          <w:tcPr>
-            <w:tcW w:w="1792" w:type="dxa"/>
-            <w:tcBorders>
-              <w:top w:val="single" w:sz="8" w:space="0" w:color="000000"/>
-              <w:left w:val="single" w:sz="8" w:space="0" w:color="000000"/>
-              <w:bottom w:val="single" w:sz="8" w:space="0" w:color="000000"/>
-              <w:right w:val="single" w:sz="8" w:space="0" w:color="000000"/>
-            </w:tcBorders>
-            <w:shd w:val="clear" w:color="auto" w:fill="F3F3F3"/>
-            <w:tcMar>
-              <w:top w:w="100" w:type="dxa"/>
-              <w:left w:w="100" w:type="dxa"/>
-              <w:bottom w:w="100" w:type="dxa"/>
-              <w:right w:w="100" w:type="dxa"/>
-            </w:tcMar>
-          </w:tcPr>
-          <w:p>
-            <w:pPr>
-              <w:spacing w:after="100"/>
-              <w:ind w:left="720"/>
-              <w:rPr>
-                <w:b/>
-                <w:sz w:val="24"/>
-                <w:szCs w:val="24"/>
-              </w:rPr>
-            </w:pPr>
-            <w:r>
-              <w:rPr>
-                <w:b/>
-                <w:sz w:val="24"/>
-                <w:szCs w:val="24"/>
-              </w:rPr>
-              <w:t>Nombre</w:t>
-            </w:r>
-          </w:p>
-        </w:tc>
-        <w:tc>
-          <w:tcPr>
-            <w:tcW w:w="7237" w:type="dxa"/>
-            <w:tcBorders>
-              <w:top w:val="single" w:sz="8" w:space="0" w:color="000000"/>
-              <w:bottom w:val="single" w:sz="8" w:space="0" w:color="000000"/>
-              <w:right w:val="single" w:sz="8" w:space="0" w:color="000000"/>
-            </w:tcBorders>
-            <w:tcMar>
-              <w:top w:w="100" w:type="dxa"/>
-              <w:left w:w="100" w:type="dxa"/>
-              <w:bottom w:w="100" w:type="dxa"/>
-              <w:right w:w="100" w:type="dxa"/>
-            </w:tcMar>
-          </w:tcPr>
-          <w:p>
-            <w:pPr>
-              <w:spacing w:after="100"/>
-              <w:ind w:left="720"/>
-              <w:rPr>
-                <w:b/>
-                <w:sz w:val="24"/>
-                <w:szCs w:val="24"/>
-              </w:rPr>
-            </w:pPr>
-            <w:r>
-              <w:rPr>
-                <w:b/>
-                <w:sz w:val="24"/>
-                <w:szCs w:val="24"/>
-              </w:rPr>
-              <w:t xml:space="preserve">R.F. 22. Ordenar </w:t>
-            </w:r>
-          </w:p>
-        </w:tc>
-      </w:tr>
-      <w:tr>
-        <w:trPr>
-          <w:trHeight w:val="860"/>
-        </w:trPr>
-        <w:tc>
-          <w:tcPr>
-            <w:tcW w:w="1792" w:type="dxa"/>
-            <w:tcBorders>
-              <w:left w:val="single" w:sz="8" w:space="0" w:color="000000"/>
-              <w:bottom w:val="single" w:sz="8" w:space="0" w:color="000000"/>
-              <w:right w:val="single" w:sz="8" w:space="0" w:color="000000"/>
-            </w:tcBorders>
-            <w:shd w:val="clear" w:color="auto" w:fill="F3F3F3"/>
-            <w:tcMar>
-              <w:top w:w="100" w:type="dxa"/>
-              <w:left w:w="100" w:type="dxa"/>
-              <w:bottom w:w="100" w:type="dxa"/>
-              <w:right w:w="100" w:type="dxa"/>
-            </w:tcMar>
-          </w:tcPr>
-          <w:p>
-            <w:pPr>
-              <w:spacing w:after="100"/>
-              <w:ind w:left="720"/>
-              <w:rPr>
-                <w:b/>
-                <w:sz w:val="24"/>
-                <w:szCs w:val="24"/>
-              </w:rPr>
-            </w:pPr>
-            <w:r>
-              <w:rPr>
-                <w:b/>
-                <w:sz w:val="24"/>
-                <w:szCs w:val="24"/>
-              </w:rPr>
-              <w:t>Resumen</w:t>
-            </w:r>
-          </w:p>
-        </w:tc>
-        <w:tc>
-          <w:tcPr>
-            <w:tcW w:w="7237" w:type="dxa"/>
-            <w:tcBorders>
-              <w:bottom w:val="single" w:sz="8" w:space="0" w:color="000000"/>
-              <w:right w:val="single" w:sz="8" w:space="0" w:color="000000"/>
-            </w:tcBorders>
-            <w:tcMar>
-              <w:top w:w="100" w:type="dxa"/>
-              <w:left w:w="100" w:type="dxa"/>
-              <w:bottom w:w="100" w:type="dxa"/>
-              <w:right w:w="100" w:type="dxa"/>
-            </w:tcMar>
-          </w:tcPr>
-          <w:p>
-            <w:pPr>
-              <w:spacing w:after="100"/>
-              <w:ind w:left="720"/>
-              <w:rPr>
-                <w:sz w:val="24"/>
-                <w:szCs w:val="24"/>
-              </w:rPr>
-            </w:pPr>
-          </w:p>
-        </w:tc>
-      </w:tr>
-      <w:tr>
-        <w:trPr>
-          <w:trHeight w:val="580"/>
-        </w:trPr>
-        <w:tc>
-          <w:tcPr>
-            <w:tcW w:w="9029" w:type="dxa"/>
-            <w:gridSpan w:val="2"/>
-            <w:tcBorders>
-              <w:left w:val="single" w:sz="8" w:space="0" w:color="000000"/>
-              <w:bottom w:val="single" w:sz="8" w:space="0" w:color="000000"/>
-              <w:right w:val="single" w:sz="8" w:space="0" w:color="000000"/>
-            </w:tcBorders>
-            <w:shd w:val="clear" w:color="auto" w:fill="737373"/>
-            <w:tcMar>
-              <w:top w:w="100" w:type="dxa"/>
-              <w:left w:w="100" w:type="dxa"/>
-              <w:bottom w:w="100" w:type="dxa"/>
-              <w:right w:w="100" w:type="dxa"/>
-            </w:tcMar>
-          </w:tcPr>
-          <w:p>
-            <w:pPr>
-              <w:spacing w:after="100"/>
-              <w:ind w:left="720"/>
-              <w:rPr>
-                <w:b/>
-                <w:color w:val="FFFFFF"/>
-                <w:sz w:val="24"/>
-                <w:szCs w:val="24"/>
-              </w:rPr>
-            </w:pPr>
-            <w:r>
-              <w:rPr>
-                <w:b/>
-                <w:color w:val="FFFFFF"/>
-                <w:sz w:val="24"/>
-                <w:szCs w:val="24"/>
-              </w:rPr>
-              <w:t>Entradas</w:t>
-            </w:r>
-          </w:p>
-        </w:tc>
-      </w:tr>
-      <w:tr>
-        <w:trPr>
-          <w:trHeight w:val="580"/>
-        </w:trPr>
-        <w:tc>
-          <w:tcPr>
-            <w:tcW w:w="9029" w:type="dxa"/>
-            <w:gridSpan w:val="2"/>
-            <w:tcBorders>
-              <w:left w:val="single" w:sz="8" w:space="0" w:color="000000"/>
-              <w:bottom w:val="single" w:sz="8" w:space="0" w:color="000000"/>
-              <w:right w:val="single" w:sz="8" w:space="0" w:color="000000"/>
-            </w:tcBorders>
-            <w:shd w:val="clear" w:color="auto" w:fill="auto"/>
-            <w:tcMar>
-              <w:top w:w="100" w:type="dxa"/>
-              <w:left w:w="100" w:type="dxa"/>
-              <w:bottom w:w="100" w:type="dxa"/>
-              <w:right w:w="100" w:type="dxa"/>
-            </w:tcMar>
-          </w:tcPr>
-          <w:p>
-            <w:pPr>
-              <w:spacing w:after="100"/>
-              <w:ind w:left="720"/>
-              <w:rPr>
-                <w:sz w:val="24"/>
-                <w:szCs w:val="24"/>
-              </w:rPr>
-            </w:pPr>
-            <w:r>
-              <w:rPr>
-                <w:sz w:val="24"/>
-                <w:szCs w:val="24"/>
-              </w:rPr>
-              <w:lastRenderedPageBreak/>
-              <w:t>-</w:t>
-            </w:r>
-          </w:p>
-        </w:tc>
-      </w:tr>
-      <w:tr>
-        <w:trPr>
-          <w:trHeight w:val="580"/>
-        </w:trPr>
-        <w:tc>
-          <w:tcPr>
-            <w:tcW w:w="9029" w:type="dxa"/>
-            <w:gridSpan w:val="2"/>
-            <w:tcBorders>
-              <w:left w:val="single" w:sz="8" w:space="0" w:color="000000"/>
-              <w:bottom w:val="single" w:sz="8" w:space="0" w:color="000000"/>
-              <w:right w:val="single" w:sz="8" w:space="0" w:color="000000"/>
-            </w:tcBorders>
-            <w:shd w:val="clear" w:color="auto" w:fill="737373"/>
-            <w:tcMar>
-              <w:top w:w="100" w:type="dxa"/>
-              <w:left w:w="100" w:type="dxa"/>
-              <w:bottom w:w="100" w:type="dxa"/>
-              <w:right w:w="100" w:type="dxa"/>
-            </w:tcMar>
-          </w:tcPr>
-          <w:p>
-            <w:pPr>
-              <w:spacing w:after="100"/>
-              <w:ind w:left="720"/>
-              <w:rPr>
-                <w:b/>
-                <w:color w:val="FFFFFF"/>
-                <w:sz w:val="24"/>
-                <w:szCs w:val="24"/>
-              </w:rPr>
-            </w:pPr>
-            <w:r>
-              <w:rPr>
-                <w:b/>
-                <w:color w:val="FFFFFF"/>
-                <w:sz w:val="24"/>
-                <w:szCs w:val="24"/>
-              </w:rPr>
-              <w:t>Resultados</w:t>
-            </w:r>
-          </w:p>
-        </w:tc>
-      </w:tr>
-      <w:tr>
-        <w:trPr>
-          <w:trHeight w:val="580"/>
-        </w:trPr>
-        <w:tc>
-          <w:tcPr>
-            <w:tcW w:w="9029" w:type="dxa"/>
-            <w:gridSpan w:val="2"/>
-            <w:tcBorders>
-              <w:left w:val="single" w:sz="8" w:space="0" w:color="000000"/>
-              <w:bottom w:val="single" w:sz="8" w:space="0" w:color="000000"/>
-              <w:right w:val="single" w:sz="8" w:space="0" w:color="000000"/>
-            </w:tcBorders>
-            <w:shd w:val="clear" w:color="auto" w:fill="auto"/>
-            <w:tcMar>
-              <w:top w:w="100" w:type="dxa"/>
-              <w:left w:w="100" w:type="dxa"/>
-              <w:bottom w:w="100" w:type="dxa"/>
-              <w:right w:w="100" w:type="dxa"/>
-            </w:tcMar>
-          </w:tcPr>
-          <w:p>
-            <w:pPr>
-              <w:spacing w:after="100"/>
-              <w:ind w:left="720"/>
-              <w:rPr>
-                <w:sz w:val="24"/>
-                <w:szCs w:val="24"/>
-              </w:rPr>
-            </w:pPr>
-          </w:p>
-        </w:tc>
-      </w:tr>
-    </w:tbl>
-    <w:p>
-      <w:pPr>
-        <w:ind w:left="720"/>
-      </w:pPr>
-    </w:p>
-    <w:p>
-      <w:pPr>
-        <w:ind w:left="720"/>
-      </w:pPr>
-    </w:p>
-    <w:p>
-      <w:pPr>
-        <w:ind w:left="720"/>
-      </w:pPr>
-      <w:r>
-        <w:t>REQUERIMIENTOS NO FUNCIONALES</w:t>
-      </w:r>
-    </w:p>
-    <w:p>
-      <w:pPr>
-        <w:ind w:left="720"/>
-      </w:pPr>
-    </w:p>
-    <w:p>
-      <w:pPr>
-        <w:ind w:left="720"/>
-      </w:pPr>
-    </w:p>
-    <w:tbl>
-      <w:tblPr>
-        <w:tblStyle w:val="af5"/>
-        <w:tblW w:w="9030" w:type="dxa"/>
-        <w:tblInd w:w="0" w:type="dxa"/>
-        <w:tblBorders>
-          <w:top w:val="single" w:sz="6" w:space="0" w:color="000000"/>
-          <w:left w:val="single" w:sz="6" w:space="0" w:color="000000"/>
-          <w:bottom w:val="single" w:sz="6" w:space="0" w:color="000000"/>
-          <w:right w:val="single" w:sz="6" w:space="0" w:color="000000"/>
-          <w:insideH w:val="single" w:sz="6" w:space="0" w:color="000000"/>
-          <w:insideV w:val="single" w:sz="6" w:space="0" w:color="000000"/>
-        </w:tblBorders>
-        <w:tblLayout w:type="fixed"/>
-        <w:tblLook w:val="0600" w:firstRow="0" w:lastRow="0" w:firstColumn="0" w:lastColumn="0" w:noHBand="1" w:noVBand="1"/>
-      </w:tblPr>
-      <w:tblGrid>
-        <w:gridCol w:w="1792"/>
-        <w:gridCol w:w="7238"/>
-      </w:tblGrid>
-      <w:tr>
-        <w:trPr>
-          <w:trHeight w:val="580"/>
-        </w:trPr>
-        <w:tc>
-          <w:tcPr>
-            <w:tcW w:w="1792" w:type="dxa"/>
-            <w:tcBorders>
-              <w:top w:val="single" w:sz="8" w:space="0" w:color="000000"/>
-              <w:left w:val="single" w:sz="8" w:space="0" w:color="000000"/>
-              <w:bottom w:val="single" w:sz="8" w:space="0" w:color="000000"/>
-              <w:right w:val="single" w:sz="8" w:space="0" w:color="000000"/>
-            </w:tcBorders>
-            <w:shd w:val="clear" w:color="auto" w:fill="F3F3F3"/>
-            <w:tcMar>
-              <w:top w:w="100" w:type="dxa"/>
-              <w:left w:w="100" w:type="dxa"/>
-              <w:bottom w:w="100" w:type="dxa"/>
-              <w:right w:w="100" w:type="dxa"/>
-            </w:tcMar>
-          </w:tcPr>
-          <w:p>
-            <w:pPr>
-              <w:spacing w:after="100"/>
-              <w:ind w:left="720"/>
-              <w:rPr>
-                <w:b/>
-                <w:sz w:val="24"/>
-                <w:szCs w:val="24"/>
-              </w:rPr>
-            </w:pPr>
-            <w:r>
-              <w:rPr>
-                <w:b/>
-                <w:sz w:val="24"/>
-                <w:szCs w:val="24"/>
-              </w:rPr>
-              <w:t>Nombre</w:t>
-            </w:r>
-          </w:p>
-        </w:tc>
-        <w:tc>
-          <w:tcPr>
-            <w:tcW w:w="7237" w:type="dxa"/>
-            <w:tcBorders>
-              <w:top w:val="single" w:sz="8" w:space="0" w:color="000000"/>
-              <w:bottom w:val="single" w:sz="8" w:space="0" w:color="000000"/>
-              <w:right w:val="single" w:sz="8" w:space="0" w:color="000000"/>
-            </w:tcBorders>
-            <w:tcMar>
-              <w:top w:w="100" w:type="dxa"/>
-              <w:left w:w="100" w:type="dxa"/>
-              <w:bottom w:w="100" w:type="dxa"/>
-              <w:right w:w="100" w:type="dxa"/>
-            </w:tcMar>
-          </w:tcPr>
-          <w:p>
-            <w:pPr>
-              <w:spacing w:after="100"/>
-              <w:ind w:left="720"/>
-              <w:rPr>
-                <w:b/>
-                <w:sz w:val="24"/>
-                <w:szCs w:val="24"/>
-              </w:rPr>
-            </w:pPr>
-            <w:r>
-              <w:rPr>
-                <w:b/>
-                <w:sz w:val="24"/>
-                <w:szCs w:val="24"/>
-              </w:rPr>
-              <w:t xml:space="preserve">R.F. 1. Ordenar suministros </w:t>
-            </w:r>
-          </w:p>
-        </w:tc>
-      </w:tr>
-      <w:tr>
-        <w:trPr>
-          <w:trHeight w:val="860"/>
-        </w:trPr>
-        <w:tc>
-          <w:tcPr>
-            <w:tcW w:w="1792" w:type="dxa"/>
-            <w:tcBorders>
-              <w:left w:val="single" w:sz="8" w:space="0" w:color="000000"/>
-              <w:bottom w:val="single" w:sz="8" w:space="0" w:color="000000"/>
-              <w:right w:val="single" w:sz="8" w:space="0" w:color="000000"/>
-            </w:tcBorders>
-            <w:shd w:val="clear" w:color="auto" w:fill="F3F3F3"/>
-            <w:tcMar>
-              <w:top w:w="100" w:type="dxa"/>
-              <w:left w:w="100" w:type="dxa"/>
-              <w:bottom w:w="100" w:type="dxa"/>
-              <w:right w:w="100" w:type="dxa"/>
-            </w:tcMar>
-          </w:tcPr>
-          <w:p>
-            <w:pPr>
-              <w:spacing w:after="100"/>
-              <w:ind w:left="720"/>
-              <w:rPr>
-                <w:b/>
-                <w:sz w:val="24"/>
-                <w:szCs w:val="24"/>
-              </w:rPr>
-            </w:pPr>
-            <w:r>
-              <w:rPr>
-                <w:b/>
-                <w:sz w:val="24"/>
-                <w:szCs w:val="24"/>
-              </w:rPr>
-              <w:t>Resumen</w:t>
-            </w:r>
-          </w:p>
-        </w:tc>
-        <w:tc>
-          <w:tcPr>
-            <w:tcW w:w="7237" w:type="dxa"/>
-            <w:tcBorders>
-              <w:bottom w:val="single" w:sz="8" w:space="0" w:color="000000"/>
-              <w:right w:val="single" w:sz="8" w:space="0" w:color="000000"/>
-            </w:tcBorders>
-            <w:tcMar>
-              <w:top w:w="100" w:type="dxa"/>
-              <w:left w:w="100" w:type="dxa"/>
-              <w:bottom w:w="100" w:type="dxa"/>
-              <w:right w:w="100" w:type="dxa"/>
-            </w:tcMar>
-          </w:tcPr>
-          <w:p>
-            <w:pPr>
-              <w:spacing w:after="100"/>
-              <w:ind w:left="720"/>
-              <w:rPr>
-                <w:sz w:val="24"/>
-                <w:szCs w:val="24"/>
-              </w:rPr>
-            </w:pPr>
-            <w:r>
-              <w:rPr>
-                <w:sz w:val="24"/>
-                <w:szCs w:val="24"/>
-              </w:rPr>
-              <w:t xml:space="preserve">se </w:t>
-            </w:r>
-            <w:proofErr w:type="gramStart"/>
-            <w:r>
-              <w:rPr>
-                <w:sz w:val="24"/>
-                <w:szCs w:val="24"/>
-              </w:rPr>
-              <w:t>ordenaran</w:t>
-            </w:r>
-            <w:proofErr w:type="gramEnd"/>
-            <w:r>
-              <w:rPr>
-                <w:sz w:val="24"/>
-                <w:szCs w:val="24"/>
-              </w:rPr>
-              <w:t xml:space="preserve"> por cantidad</w:t>
-            </w:r>
-          </w:p>
-        </w:tc>
-      </w:tr>
-      <w:tr>
-        <w:trPr>
-          <w:trHeight w:val="580"/>
-        </w:trPr>
-        <w:tc>
-          <w:tcPr>
-            <w:tcW w:w="9029" w:type="dxa"/>
-            <w:gridSpan w:val="2"/>
-            <w:tcBorders>
-              <w:left w:val="single" w:sz="8" w:space="0" w:color="000000"/>
-              <w:bottom w:val="single" w:sz="8" w:space="0" w:color="000000"/>
-              <w:right w:val="single" w:sz="8" w:space="0" w:color="000000"/>
-            </w:tcBorders>
-            <w:shd w:val="clear" w:color="auto" w:fill="737373"/>
-            <w:tcMar>
-              <w:top w:w="100" w:type="dxa"/>
-              <w:left w:w="100" w:type="dxa"/>
-              <w:bottom w:w="100" w:type="dxa"/>
-              <w:right w:w="100" w:type="dxa"/>
-            </w:tcMar>
-          </w:tcPr>
-          <w:p>
-            <w:pPr>
-              <w:spacing w:after="100"/>
-              <w:ind w:left="720"/>
-              <w:rPr>
-                <w:b/>
-                <w:color w:val="FFFFFF"/>
-                <w:sz w:val="24"/>
-                <w:szCs w:val="24"/>
-              </w:rPr>
-            </w:pPr>
-            <w:r>
-              <w:rPr>
-                <w:b/>
-                <w:color w:val="FFFFFF"/>
-                <w:sz w:val="24"/>
-                <w:szCs w:val="24"/>
-              </w:rPr>
-              <w:t>Entradas</w:t>
-            </w:r>
-          </w:p>
-        </w:tc>
-      </w:tr>
-      <w:tr>
-        <w:trPr>
-          <w:trHeight w:val="580"/>
-        </w:trPr>
-        <w:tc>
-          <w:tcPr>
-            <w:tcW w:w="9029" w:type="dxa"/>
-            <w:gridSpan w:val="2"/>
-            <w:tcBorders>
-              <w:left w:val="single" w:sz="8" w:space="0" w:color="000000"/>
-              <w:bottom w:val="single" w:sz="8" w:space="0" w:color="000000"/>
-              <w:right w:val="single" w:sz="8" w:space="0" w:color="000000"/>
-            </w:tcBorders>
-            <w:shd w:val="clear" w:color="auto" w:fill="auto"/>
-            <w:tcMar>
-              <w:top w:w="100" w:type="dxa"/>
-              <w:left w:w="100" w:type="dxa"/>
-              <w:bottom w:w="100" w:type="dxa"/>
-              <w:right w:w="100" w:type="dxa"/>
-            </w:tcMar>
-          </w:tcPr>
-          <w:p>
-            <w:pPr>
-              <w:spacing w:after="100"/>
-              <w:ind w:left="720"/>
-              <w:rPr>
-                <w:sz w:val="24"/>
-                <w:szCs w:val="24"/>
-              </w:rPr>
-            </w:pPr>
-            <w:r>
-              <w:rPr>
-                <w:sz w:val="24"/>
-                <w:szCs w:val="24"/>
-              </w:rPr>
-              <w:t>-</w:t>
-            </w:r>
-          </w:p>
-        </w:tc>
-      </w:tr>
-      <w:tr>
-        <w:trPr>
-          <w:trHeight w:val="580"/>
-        </w:trPr>
-        <w:tc>
-          <w:tcPr>
-            <w:tcW w:w="9029" w:type="dxa"/>
-            <w:gridSpan w:val="2"/>
-            <w:tcBorders>
-              <w:left w:val="single" w:sz="8" w:space="0" w:color="000000"/>
-              <w:bottom w:val="single" w:sz="8" w:space="0" w:color="000000"/>
-              <w:right w:val="single" w:sz="8" w:space="0" w:color="000000"/>
-            </w:tcBorders>
-            <w:shd w:val="clear" w:color="auto" w:fill="737373"/>
-            <w:tcMar>
-              <w:top w:w="100" w:type="dxa"/>
-              <w:left w:w="100" w:type="dxa"/>
-              <w:bottom w:w="100" w:type="dxa"/>
-              <w:right w:w="100" w:type="dxa"/>
-            </w:tcMar>
-          </w:tcPr>
-          <w:p>
-            <w:pPr>
-              <w:spacing w:after="100"/>
-              <w:ind w:left="720"/>
-              <w:rPr>
-                <w:b/>
-                <w:color w:val="FFFFFF"/>
-                <w:sz w:val="24"/>
-                <w:szCs w:val="24"/>
-              </w:rPr>
-            </w:pPr>
-            <w:r>
-              <w:rPr>
-                <w:b/>
-                <w:color w:val="FFFFFF"/>
-                <w:sz w:val="24"/>
-                <w:szCs w:val="24"/>
-              </w:rPr>
-              <w:t>Resultados</w:t>
-            </w:r>
-          </w:p>
-        </w:tc>
-      </w:tr>
-      <w:tr>
-        <w:trPr>
-          <w:trHeight w:val="580"/>
-        </w:trPr>
-        <w:tc>
-          <w:tcPr>
-            <w:tcW w:w="9029" w:type="dxa"/>
-            <w:gridSpan w:val="2"/>
-            <w:tcBorders>
-              <w:left w:val="single" w:sz="8" w:space="0" w:color="000000"/>
-              <w:bottom w:val="single" w:sz="8" w:space="0" w:color="000000"/>
-              <w:right w:val="single" w:sz="8" w:space="0" w:color="000000"/>
-            </w:tcBorders>
-            <w:shd w:val="clear" w:color="auto" w:fill="auto"/>
-            <w:tcMar>
-              <w:top w:w="100" w:type="dxa"/>
-              <w:left w:w="100" w:type="dxa"/>
-              <w:bottom w:w="100" w:type="dxa"/>
-              <w:right w:w="100" w:type="dxa"/>
-            </w:tcMar>
-          </w:tcPr>
-          <w:p>
-            <w:pPr>
-              <w:spacing w:after="100"/>
-              <w:ind w:left="720"/>
-              <w:rPr>
-                <w:sz w:val="24"/>
-                <w:szCs w:val="24"/>
-              </w:rPr>
-            </w:pPr>
-            <w:r>
-              <w:rPr>
-                <w:sz w:val="24"/>
-                <w:szCs w:val="24"/>
-              </w:rPr>
-              <w:t>se han ordenado los suministros</w:t>
-            </w:r>
-          </w:p>
-        </w:tc>
-      </w:tr>
-    </w:tbl>
-    <w:p>
-      <w:pPr>
-        <w:ind w:left="720"/>
-      </w:pPr>
-    </w:p>
-    <w:p>
-      <w:pPr>
-        <w:ind w:left="720"/>
-      </w:pPr>
-    </w:p>
-    <w:p>
-      <w:pPr>
-        <w:ind w:left="720"/>
-      </w:pPr>
-    </w:p>
-    <w:p>
-      <w:pPr>
-        <w:ind w:left="720"/>
-      </w:pPr>
+      <w:bookmarkStart w:id="2" w:name="_GoBack"/>
+      <w:bookmarkEnd w:id="2"/>
     </w:p>
     <w:sectPr>
       <w:pgSz w:w="11909" w:h="16834"/>

</xml_diff>